<commit_message>
overworld 2 and colony 2 lesson stuff revised
</commit_message>
<xml_diff>
--- a/Art Refs/text scratch 2.docx
+++ b/Art Refs/text scratch 2.docx
@@ -310,13 +310,7 @@
     </w:p>
     <w:p>
       <w:r>
-        <w:t xml:space="preserve">(show </w:t>
-      </w:r>
-      <w:r>
-        <w:t>fighter</w:t>
-      </w:r>
-      <w:r>
-        <w:t xml:space="preserve"> illustration)</w:t>
+        <w:t>(show fighter illustration)</w:t>
       </w:r>
     </w:p>
     <w:p>
@@ -342,6 +336,1224 @@
       <w:r>
         <w:t>Summon a Fighter frog to deal with such pesky creatures!</w:t>
       </w:r>
+    </w:p>
+    <w:p/>
+    <w:p>
+      <w:pPr>
+        <w:rPr>
+          <w:b/>
+          <w:bCs/>
+        </w:rPr>
+      </w:pPr>
+      <w:r>
+        <w:rPr>
+          <w:b/>
+          <w:bCs/>
+        </w:rPr>
+        <w:t>Overworld 2</w:t>
+      </w:r>
+    </w:p>
+    <w:p>
+      <w:pPr>
+        <w:rPr>
+          <w:rFonts w:cstheme="minorHAnsi"/>
+        </w:rPr>
+      </w:pPr>
+      <w:r>
+        <w:rPr>
+          <w:rFonts w:cstheme="minorHAnsi"/>
+        </w:rPr>
+        <w:t>(intro)</w:t>
+      </w:r>
+    </w:p>
+    <w:p>
+      <w:pPr>
+        <w:rPr>
+          <w:rFonts w:cstheme="minorHAnsi"/>
+        </w:rPr>
+      </w:pPr>
+      <w:r>
+        <w:rPr>
+          <w:rFonts w:cstheme="minorHAnsi"/>
+        </w:rPr>
+        <w:t>Our next batch of frogs are keen on living in a hot and humid environment.</w:t>
+      </w:r>
+    </w:p>
+    <w:p>
+      <w:pPr>
+        <w:spacing w:after="0" w:line="240" w:lineRule="auto"/>
+        <w:rPr>
+          <w:rFonts w:eastAsia="Times New Roman" w:cstheme="minorHAnsi"/>
+          <w:color w:val="000000"/>
+          <w:kern w:val="0"/>
+          <w14:ligatures w14:val="none"/>
+        </w:rPr>
+      </w:pPr>
+      <w:r>
+        <w:rPr>
+          <w:rFonts w:eastAsia="Times New Roman" w:cstheme="minorHAnsi"/>
+          <w:color w:val="000000"/>
+          <w:kern w:val="0"/>
+          <w14:ligatures w14:val="none"/>
+        </w:rPr>
+        <w:t xml:space="preserve">Since we already know about temperature, why don’t we </w:t>
+      </w:r>
+      <w:r>
+        <w:rPr>
+          <w:rFonts w:eastAsia="Times New Roman" w:cstheme="minorHAnsi"/>
+          <w:color w:val="000000"/>
+          <w:kern w:val="0"/>
+          <w14:ligatures w14:val="none"/>
+        </w:rPr>
+        <w:t>learn a bit about</w:t>
+      </w:r>
+      <w:r>
+        <w:rPr>
+          <w:rFonts w:eastAsia="Times New Roman" w:cstheme="minorHAnsi"/>
+          <w:color w:val="000000"/>
+          <w:kern w:val="0"/>
+          <w14:ligatures w14:val="none"/>
+        </w:rPr>
+        <w:t xml:space="preserve"> humidity.</w:t>
+      </w:r>
+    </w:p>
+    <w:p>
+      <w:pPr>
+        <w:spacing w:after="0" w:line="240" w:lineRule="auto"/>
+        <w:rPr>
+          <w:rFonts w:eastAsia="Times New Roman" w:cstheme="minorHAnsi"/>
+          <w:color w:val="000000"/>
+          <w:kern w:val="0"/>
+          <w14:ligatures w14:val="none"/>
+        </w:rPr>
+      </w:pPr>
+    </w:p>
+    <w:p>
+      <w:pPr>
+        <w:spacing w:after="0" w:line="240" w:lineRule="auto"/>
+        <w:rPr>
+          <w:rFonts w:eastAsia="Times New Roman" w:cstheme="minorHAnsi"/>
+          <w:color w:val="000000"/>
+          <w:kern w:val="0"/>
+          <w14:ligatures w14:val="none"/>
+        </w:rPr>
+      </w:pPr>
+    </w:p>
+    <w:p>
+      <w:pPr>
+        <w:spacing w:after="0" w:line="240" w:lineRule="auto"/>
+        <w:rPr>
+          <w:rFonts w:eastAsia="Times New Roman" w:cstheme="minorHAnsi"/>
+          <w:color w:val="000000"/>
+          <w:kern w:val="0"/>
+          <w14:ligatures w14:val="none"/>
+        </w:rPr>
+      </w:pPr>
+      <w:r>
+        <w:rPr>
+          <w:rFonts w:eastAsia="Times New Roman" w:cstheme="minorHAnsi"/>
+          <w:color w:val="000000"/>
+          <w:kern w:val="0"/>
+          <w14:ligatures w14:val="none"/>
+        </w:rPr>
+        <w:t>(show world humid readings)</w:t>
+      </w:r>
+    </w:p>
+    <w:p>
+      <w:pPr>
+        <w:spacing w:after="0" w:line="240" w:lineRule="auto"/>
+        <w:rPr>
+          <w:rFonts w:eastAsia="Times New Roman" w:cstheme="minorHAnsi"/>
+          <w:color w:val="000000"/>
+          <w:kern w:val="0"/>
+          <w14:ligatures w14:val="none"/>
+        </w:rPr>
+      </w:pPr>
+    </w:p>
+    <w:p>
+      <w:pPr>
+        <w:spacing w:after="0" w:line="240" w:lineRule="auto"/>
+        <w:rPr>
+          <w:rFonts w:eastAsia="Times New Roman" w:cstheme="minorHAnsi"/>
+          <w:color w:val="000000"/>
+          <w:kern w:val="0"/>
+          <w14:ligatures w14:val="none"/>
+        </w:rPr>
+      </w:pPr>
+      <w:r>
+        <w:rPr>
+          <w:rFonts w:eastAsia="Times New Roman" w:cstheme="minorHAnsi"/>
+          <w:color w:val="000000"/>
+          <w:kern w:val="0"/>
+          <w14:ligatures w14:val="none"/>
+        </w:rPr>
+        <w:t>Humidity tells us how much water vapor is in the air. These water vapor comes from evaporation, and is dropped to new location as the air cools down.</w:t>
+      </w:r>
+    </w:p>
+    <w:p>
+      <w:pPr>
+        <w:spacing w:after="0" w:line="240" w:lineRule="auto"/>
+        <w:rPr>
+          <w:rFonts w:eastAsia="Times New Roman" w:cstheme="minorHAnsi"/>
+          <w:color w:val="000000"/>
+          <w:kern w:val="0"/>
+          <w14:ligatures w14:val="none"/>
+        </w:rPr>
+      </w:pPr>
+    </w:p>
+    <w:p>
+      <w:pPr>
+        <w:spacing w:after="0" w:line="240" w:lineRule="auto"/>
+        <w:rPr>
+          <w:rFonts w:eastAsia="Times New Roman" w:cstheme="minorHAnsi"/>
+          <w:color w:val="000000"/>
+          <w:kern w:val="0"/>
+          <w14:ligatures w14:val="none"/>
+        </w:rPr>
+      </w:pPr>
+      <w:r>
+        <w:rPr>
+          <w:rFonts w:eastAsia="Times New Roman" w:cstheme="minorHAnsi"/>
+          <w:color w:val="000000"/>
+          <w:kern w:val="0"/>
+          <w14:ligatures w14:val="none"/>
+        </w:rPr>
+        <w:t>What you see on the map is the relative humidity in percentage. This is the amount of water in the air relative to the maximum amount of water vapor (moisture).</w:t>
+      </w:r>
+    </w:p>
+    <w:p>
+      <w:pPr>
+        <w:spacing w:after="0" w:line="240" w:lineRule="auto"/>
+        <w:rPr>
+          <w:rFonts w:eastAsia="Times New Roman" w:cstheme="minorHAnsi"/>
+          <w:color w:val="000000"/>
+          <w:kern w:val="0"/>
+          <w14:ligatures w14:val="none"/>
+        </w:rPr>
+      </w:pPr>
+    </w:p>
+    <w:p>
+      <w:pPr>
+        <w:spacing w:after="0" w:line="240" w:lineRule="auto"/>
+        <w:rPr>
+          <w:rFonts w:eastAsia="Times New Roman" w:cstheme="minorHAnsi"/>
+          <w:color w:val="000000"/>
+          <w:kern w:val="0"/>
+          <w14:ligatures w14:val="none"/>
+        </w:rPr>
+      </w:pPr>
+      <w:r>
+        <w:rPr>
+          <w:rFonts w:eastAsia="Times New Roman" w:cstheme="minorHAnsi"/>
+          <w:color w:val="000000"/>
+          <w:kern w:val="0"/>
+          <w14:ligatures w14:val="none"/>
+        </w:rPr>
+        <w:t>(revert readings)</w:t>
+      </w:r>
+    </w:p>
+    <w:p>
+      <w:pPr>
+        <w:spacing w:after="0" w:line="240" w:lineRule="auto"/>
+        <w:rPr>
+          <w:rFonts w:eastAsia="Times New Roman" w:cstheme="minorHAnsi"/>
+          <w:color w:val="000000"/>
+          <w:kern w:val="0"/>
+          <w14:ligatures w14:val="none"/>
+        </w:rPr>
+      </w:pPr>
+    </w:p>
+    <w:p>
+      <w:pPr>
+        <w:spacing w:after="0" w:line="240" w:lineRule="auto"/>
+        <w:rPr>
+          <w:rFonts w:eastAsia="Times New Roman" w:cstheme="minorHAnsi"/>
+          <w:color w:val="000000"/>
+          <w:kern w:val="0"/>
+          <w14:ligatures w14:val="none"/>
+        </w:rPr>
+      </w:pPr>
+    </w:p>
+    <w:p>
+      <w:pPr>
+        <w:spacing w:after="0" w:line="240" w:lineRule="auto"/>
+        <w:rPr>
+          <w:rFonts w:eastAsia="Times New Roman" w:cstheme="minorHAnsi"/>
+          <w:color w:val="000000"/>
+          <w:kern w:val="0"/>
+          <w14:ligatures w14:val="none"/>
+        </w:rPr>
+      </w:pPr>
+      <w:r>
+        <w:rPr>
+          <w:rFonts w:eastAsia="Times New Roman" w:cstheme="minorHAnsi"/>
+          <w:color w:val="000000"/>
+          <w:kern w:val="0"/>
+          <w14:ligatures w14:val="none"/>
+        </w:rPr>
+        <w:t>(post intro)</w:t>
+      </w:r>
+    </w:p>
+    <w:p>
+      <w:pPr>
+        <w:spacing w:after="0" w:line="240" w:lineRule="auto"/>
+        <w:rPr>
+          <w:rFonts w:eastAsia="Times New Roman" w:cstheme="minorHAnsi"/>
+          <w:color w:val="000000"/>
+          <w:kern w:val="0"/>
+          <w14:ligatures w14:val="none"/>
+        </w:rPr>
+      </w:pPr>
+    </w:p>
+    <w:p>
+      <w:pPr>
+        <w:spacing w:after="0" w:line="240" w:lineRule="auto"/>
+        <w:rPr>
+          <w:rFonts w:eastAsia="Times New Roman" w:cstheme="minorHAnsi"/>
+          <w:color w:val="000000"/>
+          <w:kern w:val="0"/>
+          <w14:ligatures w14:val="none"/>
+        </w:rPr>
+      </w:pPr>
+    </w:p>
+    <w:p>
+      <w:pPr>
+        <w:spacing w:after="0" w:line="240" w:lineRule="auto"/>
+        <w:rPr>
+          <w:rFonts w:eastAsia="Times New Roman" w:cstheme="minorHAnsi"/>
+          <w:color w:val="000000"/>
+          <w:kern w:val="0"/>
+          <w14:ligatures w14:val="none"/>
+        </w:rPr>
+      </w:pPr>
+      <w:r>
+        <w:rPr>
+          <w:rFonts w:eastAsia="Times New Roman" w:cstheme="minorHAnsi"/>
+          <w:color w:val="000000"/>
+          <w:kern w:val="0"/>
+          <w14:ligatures w14:val="none"/>
+        </w:rPr>
+        <w:t xml:space="preserve">This time around, there are more than one hotspot to </w:t>
+      </w:r>
+      <w:r>
+        <w:rPr>
+          <w:rFonts w:eastAsia="Times New Roman" w:cstheme="minorHAnsi"/>
+          <w:color w:val="000000"/>
+          <w:kern w:val="0"/>
+          <w14:ligatures w14:val="none"/>
+        </w:rPr>
+        <w:t>investigate</w:t>
+      </w:r>
+      <w:r>
+        <w:rPr>
+          <w:rFonts w:eastAsia="Times New Roman" w:cstheme="minorHAnsi"/>
+          <w:color w:val="000000"/>
+          <w:kern w:val="0"/>
+          <w14:ligatures w14:val="none"/>
+        </w:rPr>
+        <w:t xml:space="preserve"> on the map. </w:t>
+      </w:r>
+    </w:p>
+    <w:p>
+      <w:pPr>
+        <w:spacing w:after="0" w:line="240" w:lineRule="auto"/>
+        <w:rPr>
+          <w:rFonts w:eastAsia="Times New Roman" w:cstheme="minorHAnsi"/>
+          <w:color w:val="000000"/>
+          <w:kern w:val="0"/>
+          <w14:ligatures w14:val="none"/>
+        </w:rPr>
+      </w:pPr>
+      <w:r>
+        <w:rPr>
+          <w:rFonts w:eastAsia="Times New Roman" w:cstheme="minorHAnsi"/>
+          <w:color w:val="000000"/>
+          <w:kern w:val="0"/>
+          <w14:ligatures w14:val="none"/>
+        </w:rPr>
+        <w:lastRenderedPageBreak/>
+        <w:t>Make good use of the temperature and humidity readings to decide which hotspots are worthy of investigation</w:t>
+      </w:r>
+      <w:r>
+        <w:rPr>
+          <w:rFonts w:eastAsia="Times New Roman" w:cstheme="minorHAnsi"/>
+          <w:color w:val="000000"/>
+          <w:kern w:val="0"/>
+          <w14:ligatures w14:val="none"/>
+        </w:rPr>
+        <w:t>.</w:t>
+      </w:r>
+    </w:p>
+    <w:p>
+      <w:pPr>
+        <w:spacing w:after="0" w:line="240" w:lineRule="auto"/>
+        <w:rPr>
+          <w:rFonts w:eastAsia="Times New Roman" w:cstheme="minorHAnsi"/>
+          <w:color w:val="000000"/>
+          <w:kern w:val="0"/>
+          <w14:ligatures w14:val="none"/>
+        </w:rPr>
+      </w:pPr>
+    </w:p>
+    <w:p>
+      <w:pPr>
+        <w:spacing w:after="0" w:line="240" w:lineRule="auto"/>
+        <w:rPr>
+          <w:rFonts w:eastAsia="Times New Roman" w:cstheme="minorHAnsi"/>
+          <w:color w:val="000000"/>
+          <w:kern w:val="0"/>
+          <w14:ligatures w14:val="none"/>
+        </w:rPr>
+      </w:pPr>
+    </w:p>
+    <w:p>
+      <w:pPr>
+        <w:spacing w:after="0" w:line="240" w:lineRule="auto"/>
+        <w:rPr>
+          <w:rFonts w:eastAsia="Times New Roman" w:cstheme="minorHAnsi"/>
+          <w:b/>
+          <w:bCs/>
+          <w:color w:val="000000"/>
+          <w:kern w:val="0"/>
+          <w14:ligatures w14:val="none"/>
+        </w:rPr>
+      </w:pPr>
+      <w:r>
+        <w:rPr>
+          <w:rFonts w:eastAsia="Times New Roman" w:cstheme="minorHAnsi"/>
+          <w:b/>
+          <w:bCs/>
+          <w:color w:val="000000"/>
+          <w:kern w:val="0"/>
+          <w14:ligatures w14:val="none"/>
+        </w:rPr>
+        <w:t>Colony 2</w:t>
+      </w:r>
+    </w:p>
+    <w:p>
+      <w:pPr>
+        <w:spacing w:after="0" w:line="240" w:lineRule="auto"/>
+        <w:rPr>
+          <w:rFonts w:eastAsia="Times New Roman" w:cstheme="minorHAnsi"/>
+          <w:color w:val="000000"/>
+          <w:kern w:val="0"/>
+          <w14:ligatures w14:val="none"/>
+        </w:rPr>
+      </w:pPr>
+    </w:p>
+    <w:p>
+      <w:pPr>
+        <w:spacing w:after="0" w:line="240" w:lineRule="auto"/>
+        <w:rPr>
+          <w:rFonts w:eastAsia="Times New Roman" w:cstheme="minorHAnsi"/>
+          <w:color w:val="000000"/>
+          <w:kern w:val="0"/>
+          <w14:ligatures w14:val="none"/>
+        </w:rPr>
+      </w:pPr>
+      <w:r>
+        <w:rPr>
+          <w:rFonts w:eastAsia="Times New Roman" w:cstheme="minorHAnsi"/>
+          <w:color w:val="000000"/>
+          <w:kern w:val="0"/>
+          <w14:ligatures w14:val="none"/>
+        </w:rPr>
+        <w:t>(intro)</w:t>
+      </w:r>
+    </w:p>
+    <w:p>
+      <w:pPr>
+        <w:spacing w:after="0" w:line="240" w:lineRule="auto"/>
+        <w:rPr>
+          <w:rFonts w:eastAsia="Times New Roman" w:cstheme="minorHAnsi"/>
+          <w:color w:val="000000"/>
+          <w:kern w:val="0"/>
+          <w14:ligatures w14:val="none"/>
+        </w:rPr>
+      </w:pPr>
+    </w:p>
+    <w:p>
+      <w:pPr>
+        <w:spacing w:after="0" w:line="240" w:lineRule="auto"/>
+        <w:rPr>
+          <w:rFonts w:eastAsia="Times New Roman" w:cstheme="minorHAnsi"/>
+          <w:color w:val="000000"/>
+          <w:kern w:val="0"/>
+          <w14:ligatures w14:val="none"/>
+        </w:rPr>
+      </w:pPr>
+      <w:proofErr w:type="spellStart"/>
+      <w:r>
+        <w:rPr>
+          <w:rFonts w:eastAsia="Times New Roman" w:cstheme="minorHAnsi"/>
+          <w:color w:val="000000"/>
+          <w:kern w:val="0"/>
+          <w14:ligatures w14:val="none"/>
+        </w:rPr>
+        <w:t>Etc</w:t>
+      </w:r>
+      <w:proofErr w:type="spellEnd"/>
+    </w:p>
+    <w:p>
+      <w:pPr>
+        <w:spacing w:after="0" w:line="240" w:lineRule="auto"/>
+        <w:rPr>
+          <w:rFonts w:eastAsia="Times New Roman" w:cstheme="minorHAnsi"/>
+          <w:color w:val="000000"/>
+          <w:kern w:val="0"/>
+          <w14:ligatures w14:val="none"/>
+        </w:rPr>
+      </w:pPr>
+    </w:p>
+    <w:p>
+      <w:pPr>
+        <w:spacing w:after="0" w:line="240" w:lineRule="auto"/>
+        <w:rPr>
+          <w:rFonts w:eastAsia="Times New Roman" w:cstheme="minorHAnsi"/>
+          <w:color w:val="000000"/>
+          <w:kern w:val="0"/>
+          <w14:ligatures w14:val="none"/>
+        </w:rPr>
+      </w:pPr>
+      <w:r>
+        <w:rPr>
+          <w:rFonts w:eastAsia="Times New Roman" w:cstheme="minorHAnsi"/>
+          <w:color w:val="000000"/>
+          <w:kern w:val="0"/>
+          <w14:ligatures w14:val="none"/>
+        </w:rPr>
+        <w:t>(</w:t>
+      </w:r>
+      <w:proofErr w:type="spellStart"/>
+      <w:r>
+        <w:rPr>
+          <w:rFonts w:eastAsia="Times New Roman" w:cstheme="minorHAnsi"/>
+          <w:color w:val="000000"/>
+          <w:kern w:val="0"/>
+          <w14:ligatures w14:val="none"/>
+        </w:rPr>
+        <w:t>hazzard</w:t>
+      </w:r>
+      <w:proofErr w:type="spellEnd"/>
+      <w:r>
+        <w:rPr>
+          <w:rFonts w:eastAsia="Times New Roman" w:cstheme="minorHAnsi"/>
+          <w:color w:val="000000"/>
+          <w:kern w:val="0"/>
+          <w14:ligatures w14:val="none"/>
+        </w:rPr>
+        <w:t xml:space="preserve"> weather)</w:t>
+      </w:r>
+    </w:p>
+    <w:p>
+      <w:pPr>
+        <w:spacing w:after="0" w:line="240" w:lineRule="auto"/>
+        <w:rPr>
+          <w:rFonts w:eastAsia="Times New Roman" w:cstheme="minorHAnsi"/>
+          <w:color w:val="000000"/>
+          <w:kern w:val="0"/>
+          <w14:ligatures w14:val="none"/>
+        </w:rPr>
+      </w:pPr>
+      <w:r>
+        <w:rPr>
+          <w:rFonts w:eastAsia="Times New Roman" w:cstheme="minorHAnsi"/>
+          <w:color w:val="000000"/>
+          <w:kern w:val="0"/>
+          <w14:ligatures w14:val="none"/>
+        </w:rPr>
+        <w:t>(move camera to ocean)</w:t>
+      </w:r>
+    </w:p>
+    <w:p>
+      <w:pPr>
+        <w:spacing w:after="0" w:line="240" w:lineRule="auto"/>
+        <w:rPr>
+          <w:rFonts w:eastAsia="Times New Roman" w:cstheme="minorHAnsi"/>
+          <w:color w:val="000000"/>
+          <w:kern w:val="0"/>
+          <w14:ligatures w14:val="none"/>
+        </w:rPr>
+      </w:pPr>
+      <w:r>
+        <w:rPr>
+          <w:rFonts w:eastAsia="Times New Roman" w:cstheme="minorHAnsi"/>
+          <w:color w:val="000000"/>
+          <w:kern w:val="0"/>
+          <w14:ligatures w14:val="none"/>
+        </w:rPr>
+        <w:t>(low intensity)</w:t>
+      </w:r>
+    </w:p>
+    <w:p>
+      <w:pPr>
+        <w:spacing w:after="0" w:line="240" w:lineRule="auto"/>
+        <w:rPr>
+          <w:rFonts w:eastAsia="Times New Roman" w:cstheme="minorHAnsi"/>
+          <w:color w:val="000000"/>
+          <w:kern w:val="0"/>
+          <w14:ligatures w14:val="none"/>
+        </w:rPr>
+      </w:pPr>
+      <w:r>
+        <w:rPr>
+          <w:rFonts w:eastAsia="Times New Roman" w:cstheme="minorHAnsi"/>
+          <w:color w:val="000000"/>
+          <w:kern w:val="0"/>
+          <w14:ligatures w14:val="none"/>
+        </w:rPr>
+        <w:t>Uh oh, looks like a storm is starting to form.</w:t>
+      </w:r>
+    </w:p>
+    <w:p>
+      <w:pPr>
+        <w:spacing w:after="0" w:line="240" w:lineRule="auto"/>
+        <w:rPr>
+          <w:rFonts w:eastAsia="Times New Roman" w:cstheme="minorHAnsi"/>
+          <w:color w:val="000000"/>
+          <w:kern w:val="0"/>
+          <w14:ligatures w14:val="none"/>
+        </w:rPr>
+      </w:pPr>
+      <w:r>
+        <w:rPr>
+          <w:rFonts w:eastAsia="Times New Roman" w:cstheme="minorHAnsi"/>
+          <w:color w:val="000000"/>
+          <w:kern w:val="0"/>
+          <w14:ligatures w14:val="none"/>
+        </w:rPr>
+        <w:t>(show temperature, arrows up, arrows towards center)</w:t>
+      </w:r>
+    </w:p>
+    <w:p>
+      <w:pPr>
+        <w:spacing w:after="0" w:line="240" w:lineRule="auto"/>
+        <w:rPr>
+          <w:rFonts w:eastAsia="Times New Roman" w:cstheme="minorHAnsi"/>
+          <w:color w:val="000000"/>
+          <w:kern w:val="0"/>
+          <w14:ligatures w14:val="none"/>
+        </w:rPr>
+      </w:pPr>
+      <w:r>
+        <w:rPr>
+          <w:rFonts w:eastAsia="Times New Roman" w:cstheme="minorHAnsi"/>
+          <w:color w:val="000000"/>
+          <w:kern w:val="0"/>
+          <w14:ligatures w14:val="none"/>
+        </w:rPr>
+        <w:t>Due to the hot temperature of the water, warm air is starting to rise up above the sky.</w:t>
+      </w:r>
+    </w:p>
+    <w:p>
+      <w:pPr>
+        <w:spacing w:after="0" w:line="240" w:lineRule="auto"/>
+        <w:rPr>
+          <w:rFonts w:eastAsia="Times New Roman" w:cstheme="minorHAnsi"/>
+          <w:color w:val="000000"/>
+          <w:kern w:val="0"/>
+          <w14:ligatures w14:val="none"/>
+        </w:rPr>
+      </w:pPr>
+      <w:r>
+        <w:rPr>
+          <w:rFonts w:eastAsia="Times New Roman" w:cstheme="minorHAnsi"/>
+          <w:color w:val="000000"/>
+          <w:kern w:val="0"/>
+          <w14:ligatures w14:val="none"/>
+        </w:rPr>
+        <w:t>As high-pressure air starts to fill in the low-pressure air from the center, more and more moisture starts to accumulate upwards.</w:t>
+      </w:r>
+    </w:p>
+    <w:p>
+      <w:pPr>
+        <w:spacing w:after="0" w:line="240" w:lineRule="auto"/>
+        <w:rPr>
+          <w:rFonts w:eastAsia="Times New Roman" w:cstheme="minorHAnsi"/>
+          <w:color w:val="000000"/>
+          <w:kern w:val="0"/>
+          <w14:ligatures w14:val="none"/>
+        </w:rPr>
+      </w:pPr>
+      <w:r>
+        <w:rPr>
+          <w:rFonts w:eastAsia="Times New Roman" w:cstheme="minorHAnsi"/>
+          <w:color w:val="000000"/>
+          <w:kern w:val="0"/>
+          <w14:ligatures w14:val="none"/>
+        </w:rPr>
+        <w:t xml:space="preserve">(show “moisture” </w:t>
+      </w:r>
+      <w:proofErr w:type="spellStart"/>
+      <w:r>
+        <w:rPr>
+          <w:rFonts w:eastAsia="Times New Roman" w:cstheme="minorHAnsi"/>
+          <w:color w:val="000000"/>
+          <w:kern w:val="0"/>
+          <w14:ligatures w14:val="none"/>
+        </w:rPr>
+        <w:t>fx</w:t>
+      </w:r>
+      <w:proofErr w:type="spellEnd"/>
+      <w:r>
+        <w:rPr>
+          <w:rFonts w:eastAsia="Times New Roman" w:cstheme="minorHAnsi"/>
+          <w:color w:val="000000"/>
+          <w:kern w:val="0"/>
+          <w14:ligatures w14:val="none"/>
+        </w:rPr>
+        <w:t xml:space="preserve"> above)</w:t>
+      </w:r>
+    </w:p>
+    <w:p>
+      <w:pPr>
+        <w:spacing w:after="0" w:line="240" w:lineRule="auto"/>
+        <w:rPr>
+          <w:rFonts w:eastAsia="Times New Roman" w:cstheme="minorHAnsi"/>
+          <w:color w:val="000000"/>
+          <w:kern w:val="0"/>
+          <w14:ligatures w14:val="none"/>
+        </w:rPr>
+      </w:pPr>
+      <w:r>
+        <w:rPr>
+          <w:rFonts w:eastAsia="Times New Roman" w:cstheme="minorHAnsi"/>
+          <w:color w:val="000000"/>
+          <w:kern w:val="0"/>
+          <w14:ligatures w14:val="none"/>
+        </w:rPr>
+        <w:t>With so much</w:t>
+      </w:r>
+      <w:r>
+        <w:rPr>
+          <w:rFonts w:eastAsia="Times New Roman" w:cstheme="minorHAnsi"/>
+          <w:color w:val="000000"/>
+          <w:kern w:val="0"/>
+          <w14:ligatures w14:val="none"/>
+        </w:rPr>
+        <w:t xml:space="preserve"> moisture condens</w:t>
+      </w:r>
+      <w:r>
+        <w:rPr>
+          <w:rFonts w:eastAsia="Times New Roman" w:cstheme="minorHAnsi"/>
+          <w:color w:val="000000"/>
+          <w:kern w:val="0"/>
+          <w14:ligatures w14:val="none"/>
+        </w:rPr>
+        <w:t>ing</w:t>
+      </w:r>
+      <w:r>
+        <w:rPr>
+          <w:rFonts w:eastAsia="Times New Roman" w:cstheme="minorHAnsi"/>
+          <w:color w:val="000000"/>
+          <w:kern w:val="0"/>
+          <w14:ligatures w14:val="none"/>
+        </w:rPr>
+        <w:t xml:space="preserve"> up above, huge clouds start to form.</w:t>
+      </w:r>
+    </w:p>
+    <w:p>
+      <w:pPr>
+        <w:spacing w:after="0" w:line="240" w:lineRule="auto"/>
+        <w:rPr>
+          <w:rFonts w:eastAsia="Times New Roman" w:cstheme="minorHAnsi"/>
+          <w:color w:val="000000"/>
+          <w:kern w:val="0"/>
+          <w14:ligatures w14:val="none"/>
+        </w:rPr>
+      </w:pPr>
+      <w:r>
+        <w:rPr>
+          <w:rFonts w:eastAsia="Times New Roman" w:cstheme="minorHAnsi"/>
+          <w:color w:val="000000"/>
+          <w:kern w:val="0"/>
+          <w14:ligatures w14:val="none"/>
+        </w:rPr>
+        <w:t xml:space="preserve">And with that much </w:t>
+      </w:r>
+      <w:r>
+        <w:rPr>
+          <w:rFonts w:eastAsia="Times New Roman" w:cstheme="minorHAnsi"/>
+          <w:color w:val="000000"/>
+          <w:kern w:val="0"/>
+          <w14:ligatures w14:val="none"/>
+        </w:rPr>
+        <w:t>heat</w:t>
+      </w:r>
+      <w:r>
+        <w:rPr>
+          <w:rFonts w:eastAsia="Times New Roman" w:cstheme="minorHAnsi"/>
+          <w:color w:val="000000"/>
+          <w:kern w:val="0"/>
+          <w14:ligatures w14:val="none"/>
+        </w:rPr>
+        <w:t xml:space="preserve"> </w:t>
+      </w:r>
+      <w:r>
+        <w:rPr>
+          <w:rFonts w:eastAsia="Times New Roman" w:cstheme="minorHAnsi"/>
+          <w:color w:val="000000"/>
+          <w:kern w:val="0"/>
+          <w14:ligatures w14:val="none"/>
+        </w:rPr>
+        <w:t>circulating</w:t>
+      </w:r>
+      <w:r>
+        <w:rPr>
+          <w:rFonts w:eastAsia="Times New Roman" w:cstheme="minorHAnsi"/>
+          <w:color w:val="000000"/>
+          <w:kern w:val="0"/>
+          <w14:ligatures w14:val="none"/>
+        </w:rPr>
+        <w:t xml:space="preserve">, its </w:t>
+      </w:r>
+      <w:r>
+        <w:rPr>
+          <w:rFonts w:eastAsia="Times New Roman" w:cstheme="minorHAnsi"/>
+          <w:color w:val="000000"/>
+          <w:kern w:val="0"/>
+          <w14:ligatures w14:val="none"/>
+        </w:rPr>
+        <w:t xml:space="preserve">power </w:t>
+      </w:r>
+      <w:r>
+        <w:rPr>
+          <w:rFonts w:eastAsia="Times New Roman" w:cstheme="minorHAnsi"/>
+          <w:color w:val="000000"/>
+          <w:kern w:val="0"/>
+          <w14:ligatures w14:val="none"/>
+        </w:rPr>
+        <w:t xml:space="preserve">continuously </w:t>
+      </w:r>
+      <w:r>
+        <w:rPr>
+          <w:rFonts w:eastAsia="Times New Roman" w:cstheme="minorHAnsi"/>
+          <w:color w:val="000000"/>
+          <w:kern w:val="0"/>
+          <w14:ligatures w14:val="none"/>
+        </w:rPr>
+        <w:t>grow</w:t>
+      </w:r>
+      <w:r>
+        <w:rPr>
+          <w:rFonts w:eastAsia="Times New Roman" w:cstheme="minorHAnsi"/>
+          <w:color w:val="000000"/>
+          <w:kern w:val="0"/>
+          <w14:ligatures w14:val="none"/>
+        </w:rPr>
+        <w:t>s</w:t>
+      </w:r>
+      <w:r>
+        <w:rPr>
+          <w:rFonts w:eastAsia="Times New Roman" w:cstheme="minorHAnsi"/>
+          <w:color w:val="000000"/>
+          <w:kern w:val="0"/>
+          <w14:ligatures w14:val="none"/>
+        </w:rPr>
+        <w:t xml:space="preserve"> into </w:t>
+      </w:r>
+      <w:r>
+        <w:rPr>
+          <w:rFonts w:eastAsia="Times New Roman" w:cstheme="minorHAnsi"/>
+          <w:color w:val="000000"/>
+          <w:kern w:val="0"/>
+          <w14:ligatures w14:val="none"/>
+        </w:rPr>
+        <w:t>epic</w:t>
+      </w:r>
+      <w:r>
+        <w:rPr>
+          <w:rFonts w:eastAsia="Times New Roman" w:cstheme="minorHAnsi"/>
+          <w:color w:val="000000"/>
+          <w:kern w:val="0"/>
+          <w14:ligatures w14:val="none"/>
+        </w:rPr>
+        <w:t xml:space="preserve"> proportion</w:t>
+      </w:r>
+      <w:r>
+        <w:rPr>
+          <w:rFonts w:eastAsia="Times New Roman" w:cstheme="minorHAnsi"/>
+          <w:color w:val="000000"/>
+          <w:kern w:val="0"/>
+          <w14:ligatures w14:val="none"/>
+        </w:rPr>
+        <w:t>!</w:t>
+      </w:r>
+    </w:p>
+    <w:p>
+      <w:pPr>
+        <w:spacing w:after="0" w:line="240" w:lineRule="auto"/>
+        <w:rPr>
+          <w:rFonts w:eastAsia="Times New Roman" w:cstheme="minorHAnsi"/>
+          <w:color w:val="000000"/>
+          <w:kern w:val="0"/>
+          <w14:ligatures w14:val="none"/>
+        </w:rPr>
+      </w:pPr>
+      <w:r>
+        <w:rPr>
+          <w:rFonts w:eastAsia="Times New Roman" w:cstheme="minorHAnsi"/>
+          <w:color w:val="000000"/>
+          <w:kern w:val="0"/>
+          <w14:ligatures w14:val="none"/>
+        </w:rPr>
+        <w:t>(move camera back to land)</w:t>
+      </w:r>
+    </w:p>
+    <w:p>
+      <w:pPr>
+        <w:spacing w:after="0" w:line="240" w:lineRule="auto"/>
+        <w:rPr>
+          <w:rFonts w:eastAsia="Times New Roman" w:cstheme="minorHAnsi"/>
+          <w:color w:val="000000"/>
+          <w:kern w:val="0"/>
+          <w14:ligatures w14:val="none"/>
+        </w:rPr>
+      </w:pPr>
+      <w:r>
+        <w:rPr>
+          <w:rFonts w:eastAsia="Times New Roman" w:cstheme="minorHAnsi"/>
+          <w:color w:val="000000"/>
+          <w:kern w:val="0"/>
+          <w14:ligatures w14:val="none"/>
+        </w:rPr>
+        <w:t xml:space="preserve">Fortunately, as the storm moves towards the land, it will no longer have </w:t>
+      </w:r>
+      <w:r>
+        <w:rPr>
+          <w:rFonts w:eastAsia="Times New Roman" w:cstheme="minorHAnsi"/>
+          <w:color w:val="000000"/>
+          <w:kern w:val="0"/>
+          <w14:ligatures w14:val="none"/>
+        </w:rPr>
+        <w:t xml:space="preserve">enough </w:t>
+      </w:r>
+      <w:r>
+        <w:rPr>
+          <w:rFonts w:eastAsia="Times New Roman" w:cstheme="minorHAnsi"/>
+          <w:color w:val="000000"/>
+          <w:kern w:val="0"/>
+          <w14:ligatures w14:val="none"/>
+        </w:rPr>
+        <w:t>warm moist</w:t>
+      </w:r>
+      <w:r>
+        <w:rPr>
+          <w:rFonts w:eastAsia="Times New Roman" w:cstheme="minorHAnsi"/>
+          <w:color w:val="000000"/>
+          <w:kern w:val="0"/>
+          <w14:ligatures w14:val="none"/>
+        </w:rPr>
+        <w:t>ure</w:t>
+      </w:r>
+      <w:r>
+        <w:rPr>
+          <w:rFonts w:eastAsia="Times New Roman" w:cstheme="minorHAnsi"/>
+          <w:color w:val="000000"/>
+          <w:kern w:val="0"/>
+          <w14:ligatures w14:val="none"/>
+        </w:rPr>
+        <w:t xml:space="preserve"> </w:t>
+      </w:r>
+      <w:r>
+        <w:rPr>
+          <w:rFonts w:eastAsia="Times New Roman" w:cstheme="minorHAnsi"/>
+          <w:color w:val="000000"/>
+          <w:kern w:val="0"/>
+          <w14:ligatures w14:val="none"/>
+        </w:rPr>
+        <w:t xml:space="preserve">to </w:t>
+      </w:r>
+      <w:r>
+        <w:rPr>
+          <w:rFonts w:eastAsia="Times New Roman" w:cstheme="minorHAnsi"/>
+          <w:color w:val="000000"/>
+          <w:kern w:val="0"/>
+          <w14:ligatures w14:val="none"/>
+        </w:rPr>
+        <w:t>sustain its form</w:t>
+      </w:r>
+      <w:r>
+        <w:rPr>
+          <w:rFonts w:eastAsia="Times New Roman" w:cstheme="minorHAnsi"/>
+          <w:color w:val="000000"/>
+          <w:kern w:val="0"/>
+          <w14:ligatures w14:val="none"/>
+        </w:rPr>
+        <w:t>.</w:t>
+      </w:r>
+    </w:p>
+    <w:p>
+      <w:pPr>
+        <w:spacing w:after="0" w:line="240" w:lineRule="auto"/>
+        <w:rPr>
+          <w:rFonts w:eastAsia="Times New Roman" w:cstheme="minorHAnsi"/>
+          <w:color w:val="000000"/>
+          <w:kern w:val="0"/>
+          <w14:ligatures w14:val="none"/>
+        </w:rPr>
+      </w:pPr>
+      <w:r>
+        <w:rPr>
+          <w:rFonts w:eastAsia="Times New Roman" w:cstheme="minorHAnsi"/>
+          <w:color w:val="000000"/>
+          <w:kern w:val="0"/>
+          <w14:ligatures w14:val="none"/>
+        </w:rPr>
+        <w:t xml:space="preserve">Though </w:t>
+      </w:r>
+      <w:r>
+        <w:rPr>
+          <w:rFonts w:eastAsia="Times New Roman" w:cstheme="minorHAnsi"/>
+          <w:color w:val="000000"/>
+          <w:kern w:val="0"/>
+          <w14:ligatures w14:val="none"/>
+        </w:rPr>
+        <w:t>the storm</w:t>
+      </w:r>
+      <w:r>
+        <w:rPr>
+          <w:rFonts w:eastAsia="Times New Roman" w:cstheme="minorHAnsi"/>
+          <w:color w:val="000000"/>
+          <w:kern w:val="0"/>
+          <w14:ligatures w14:val="none"/>
+        </w:rPr>
+        <w:t xml:space="preserve"> may </w:t>
+      </w:r>
+      <w:r>
+        <w:rPr>
+          <w:rFonts w:eastAsia="Times New Roman" w:cstheme="minorHAnsi"/>
+          <w:color w:val="000000"/>
+          <w:kern w:val="0"/>
+          <w14:ligatures w14:val="none"/>
+        </w:rPr>
+        <w:t>have</w:t>
+      </w:r>
+      <w:r>
+        <w:rPr>
+          <w:rFonts w:eastAsia="Times New Roman" w:cstheme="minorHAnsi"/>
+          <w:color w:val="000000"/>
+          <w:kern w:val="0"/>
+          <w14:ligatures w14:val="none"/>
+        </w:rPr>
+        <w:t xml:space="preserve"> weakened, it is still strong enough </w:t>
+      </w:r>
+      <w:r>
+        <w:rPr>
+          <w:rFonts w:eastAsia="Times New Roman" w:cstheme="minorHAnsi"/>
+          <w:color w:val="000000"/>
+          <w:kern w:val="0"/>
+          <w14:ligatures w14:val="none"/>
+        </w:rPr>
+        <w:t>to cause wanton destruction along its path</w:t>
+      </w:r>
+      <w:r>
+        <w:rPr>
+          <w:rFonts w:eastAsia="Times New Roman" w:cstheme="minorHAnsi"/>
+          <w:color w:val="000000"/>
+          <w:kern w:val="0"/>
+          <w14:ligatures w14:val="none"/>
+        </w:rPr>
+        <w:t>!</w:t>
+      </w:r>
+    </w:p>
+    <w:p>
+      <w:pPr>
+        <w:spacing w:after="0" w:line="240" w:lineRule="auto"/>
+        <w:rPr>
+          <w:rFonts w:eastAsia="Times New Roman" w:cstheme="minorHAnsi"/>
+          <w:color w:val="000000"/>
+          <w:kern w:val="0"/>
+          <w14:ligatures w14:val="none"/>
+        </w:rPr>
+      </w:pPr>
+    </w:p>
+    <w:p>
+      <w:pPr>
+        <w:spacing w:after="0" w:line="240" w:lineRule="auto"/>
+        <w:rPr>
+          <w:rFonts w:eastAsia="Times New Roman" w:cstheme="minorHAnsi"/>
+          <w:color w:val="000000"/>
+          <w:kern w:val="0"/>
+          <w14:ligatures w14:val="none"/>
+        </w:rPr>
+      </w:pPr>
+      <w:r>
+        <w:rPr>
+          <w:rFonts w:eastAsia="Times New Roman" w:cstheme="minorHAnsi"/>
+          <w:color w:val="000000"/>
+          <w:kern w:val="0"/>
+          <w14:ligatures w14:val="none"/>
+        </w:rPr>
+        <w:t>(wind defense)</w:t>
+      </w:r>
+    </w:p>
+    <w:p>
+      <w:pPr>
+        <w:spacing w:after="0" w:line="240" w:lineRule="auto"/>
+        <w:rPr>
+          <w:rFonts w:eastAsia="Times New Roman" w:cstheme="minorHAnsi"/>
+          <w:color w:val="000000"/>
+          <w:kern w:val="0"/>
+          <w14:ligatures w14:val="none"/>
+        </w:rPr>
+      </w:pPr>
+      <w:r>
+        <w:rPr>
+          <w:rFonts w:eastAsia="Times New Roman" w:cstheme="minorHAnsi"/>
+          <w:color w:val="000000"/>
+          <w:kern w:val="0"/>
+          <w14:ligatures w14:val="none"/>
+        </w:rPr>
+        <w:t xml:space="preserve">Look out! A debris is about to crash </w:t>
+      </w:r>
+      <w:r>
+        <w:rPr>
+          <w:rFonts w:eastAsia="Times New Roman" w:cstheme="minorHAnsi"/>
+          <w:color w:val="000000"/>
+          <w:kern w:val="0"/>
+          <w14:ligatures w14:val="none"/>
+        </w:rPr>
+        <w:t>into</w:t>
+      </w:r>
+      <w:r>
+        <w:rPr>
+          <w:rFonts w:eastAsia="Times New Roman" w:cstheme="minorHAnsi"/>
+          <w:color w:val="000000"/>
+          <w:kern w:val="0"/>
+          <w14:ligatures w14:val="none"/>
+        </w:rPr>
+        <w:t xml:space="preserve"> the colony!</w:t>
+      </w:r>
+    </w:p>
+    <w:p>
+      <w:pPr>
+        <w:spacing w:after="0" w:line="240" w:lineRule="auto"/>
+        <w:rPr>
+          <w:rFonts w:eastAsia="Times New Roman" w:cstheme="minorHAnsi"/>
+          <w:color w:val="000000"/>
+          <w:kern w:val="0"/>
+          <w14:ligatures w14:val="none"/>
+        </w:rPr>
+      </w:pPr>
+      <w:r>
+        <w:rPr>
+          <w:rFonts w:eastAsia="Times New Roman" w:cstheme="minorHAnsi"/>
+          <w:color w:val="000000"/>
+          <w:kern w:val="0"/>
+          <w14:ligatures w14:val="none"/>
+        </w:rPr>
+        <w:t>(</w:t>
+      </w:r>
+      <w:r>
+        <w:rPr>
+          <w:rFonts w:eastAsia="Times New Roman" w:cstheme="minorHAnsi"/>
+          <w:color w:val="000000"/>
+          <w:kern w:val="0"/>
+          <w14:ligatures w14:val="none"/>
+        </w:rPr>
+        <w:t>show illustrate)</w:t>
+      </w:r>
+    </w:p>
+    <w:p>
+      <w:pPr>
+        <w:spacing w:after="0" w:line="240" w:lineRule="auto"/>
+        <w:rPr>
+          <w:rFonts w:eastAsia="Times New Roman" w:cstheme="minorHAnsi"/>
+          <w:color w:val="000000"/>
+          <w:kern w:val="0"/>
+          <w14:ligatures w14:val="none"/>
+        </w:rPr>
+      </w:pPr>
+      <w:r>
+        <w:rPr>
+          <w:rFonts w:eastAsia="Times New Roman" w:cstheme="minorHAnsi"/>
+          <w:color w:val="000000"/>
+          <w:kern w:val="0"/>
+          <w14:ligatures w14:val="none"/>
+        </w:rPr>
+        <w:t xml:space="preserve">Luckily our wind turbines come equip with the ability to thwart their </w:t>
+      </w:r>
+      <w:r>
+        <w:rPr>
+          <w:rFonts w:eastAsia="Times New Roman" w:cstheme="minorHAnsi"/>
+          <w:color w:val="000000"/>
+          <w:kern w:val="0"/>
+          <w14:ligatures w14:val="none"/>
+        </w:rPr>
+        <w:t>destruction</w:t>
+      </w:r>
+      <w:r>
+        <w:rPr>
+          <w:rFonts w:eastAsia="Times New Roman" w:cstheme="minorHAnsi"/>
+          <w:color w:val="000000"/>
+          <w:kern w:val="0"/>
+          <w14:ligatures w14:val="none"/>
+        </w:rPr>
+        <w:t>!</w:t>
+      </w:r>
+    </w:p>
+    <w:p>
+      <w:pPr>
+        <w:spacing w:after="0" w:line="240" w:lineRule="auto"/>
+        <w:rPr>
+          <w:rFonts w:eastAsia="Times New Roman" w:cstheme="minorHAnsi"/>
+          <w:color w:val="000000"/>
+          <w:kern w:val="0"/>
+          <w14:ligatures w14:val="none"/>
+        </w:rPr>
+      </w:pPr>
+      <w:r>
+        <w:rPr>
+          <w:rFonts w:eastAsia="Times New Roman" w:cstheme="minorHAnsi"/>
+          <w:color w:val="000000"/>
+          <w:kern w:val="0"/>
+          <w14:ligatures w14:val="none"/>
+        </w:rPr>
+        <w:t>Simply press any of the wind turbines to transform them into a windy shield.</w:t>
+      </w:r>
+    </w:p>
+    <w:p>
+      <w:pPr>
+        <w:spacing w:after="0" w:line="240" w:lineRule="auto"/>
+        <w:rPr>
+          <w:rFonts w:eastAsia="Times New Roman" w:cstheme="minorHAnsi"/>
+          <w:color w:val="000000"/>
+          <w:kern w:val="0"/>
+          <w14:ligatures w14:val="none"/>
+        </w:rPr>
+      </w:pPr>
+      <w:r>
+        <w:rPr>
+          <w:rFonts w:eastAsia="Times New Roman" w:cstheme="minorHAnsi"/>
+          <w:color w:val="000000"/>
+          <w:kern w:val="0"/>
+          <w14:ligatures w14:val="none"/>
+        </w:rPr>
+        <w:t>(hide illustrate)</w:t>
+      </w:r>
+    </w:p>
+    <w:p>
+      <w:pPr>
+        <w:spacing w:after="0" w:line="240" w:lineRule="auto"/>
+        <w:rPr>
+          <w:rFonts w:eastAsia="Times New Roman" w:cstheme="minorHAnsi"/>
+          <w:color w:val="000000"/>
+          <w:kern w:val="0"/>
+          <w14:ligatures w14:val="none"/>
+        </w:rPr>
+      </w:pPr>
+    </w:p>
+    <w:p>
+      <w:pPr>
+        <w:spacing w:after="0" w:line="240" w:lineRule="auto"/>
+        <w:rPr>
+          <w:rFonts w:eastAsia="Times New Roman" w:cstheme="minorHAnsi"/>
+          <w:color w:val="000000"/>
+          <w:kern w:val="0"/>
+          <w14:ligatures w14:val="none"/>
+        </w:rPr>
+      </w:pPr>
     </w:p>
     <w:sectPr>
       <w:pgSz w:w="12240" w:h="15840"/>

</xml_diff>

<commit_message>
overworld 3 and colony 3 lesson stuff revised
</commit_message>
<xml_diff>
--- a/Art Refs/text scratch 2.docx
+++ b/Art Refs/text scratch 2.docx
@@ -167,15 +167,7 @@
     </w:p>
     <w:p>
       <w:r>
-        <w:t>(intro…</w:t>
-      </w:r>
-      <w:proofErr w:type="spellStart"/>
-      <w:r>
-        <w:t>etc</w:t>
-      </w:r>
-      <w:proofErr w:type="spellEnd"/>
-      <w:r>
-        <w:t>)</w:t>
+        <w:t>(intro…etc)</w:t>
       </w:r>
     </w:p>
     <w:p>
@@ -280,15 +272,7 @@
     </w:p>
     <w:p>
       <w:r>
-        <w:t xml:space="preserve">Why don’t you summon an </w:t>
-      </w:r>
-      <w:proofErr w:type="gramStart"/>
-      <w:r>
-        <w:t>Engineer</w:t>
-      </w:r>
-      <w:proofErr w:type="gramEnd"/>
-      <w:r>
-        <w:t xml:space="preserve"> frog to help with </w:t>
+        <w:t xml:space="preserve">Why don’t you summon an Engineer frog to help with </w:t>
       </w:r>
       <w:r>
         <w:t xml:space="preserve">these </w:t>
@@ -782,7 +766,6 @@
           <w14:ligatures w14:val="none"/>
         </w:rPr>
       </w:pPr>
-      <w:proofErr w:type="spellStart"/>
       <w:r>
         <w:rPr>
           <w:rFonts w:eastAsia="Times New Roman" w:cstheme="minorHAnsi"/>
@@ -792,18 +775,598 @@
         </w:rPr>
         <w:t>Etc</w:t>
       </w:r>
-      <w:proofErr w:type="spellEnd"/>
-    </w:p>
-    <w:p>
-      <w:pPr>
-        <w:spacing w:after="0" w:line="240" w:lineRule="auto"/>
-        <w:rPr>
-          <w:rFonts w:eastAsia="Times New Roman" w:cstheme="minorHAnsi"/>
-          <w:color w:val="000000"/>
-          <w:kern w:val="0"/>
-          <w14:ligatures w14:val="none"/>
-        </w:rPr>
-      </w:pPr>
+    </w:p>
+    <w:p>
+      <w:pPr>
+        <w:spacing w:after="0" w:line="240" w:lineRule="auto"/>
+        <w:rPr>
+          <w:rFonts w:eastAsia="Times New Roman" w:cstheme="minorHAnsi"/>
+          <w:color w:val="000000"/>
+          <w:kern w:val="0"/>
+          <w14:ligatures w14:val="none"/>
+        </w:rPr>
+      </w:pPr>
+    </w:p>
+    <w:p>
+      <w:pPr>
+        <w:spacing w:after="0" w:line="240" w:lineRule="auto"/>
+        <w:rPr>
+          <w:rFonts w:eastAsia="Times New Roman" w:cstheme="minorHAnsi"/>
+          <w:color w:val="000000"/>
+          <w:kern w:val="0"/>
+          <w14:ligatures w14:val="none"/>
+        </w:rPr>
+      </w:pPr>
+      <w:r>
+        <w:rPr>
+          <w:rFonts w:eastAsia="Times New Roman" w:cstheme="minorHAnsi"/>
+          <w:color w:val="000000"/>
+          <w:kern w:val="0"/>
+          <w14:ligatures w14:val="none"/>
+        </w:rPr>
+        <w:t>(hazzard weather)</w:t>
+      </w:r>
+    </w:p>
+    <w:p>
+      <w:pPr>
+        <w:spacing w:after="0" w:line="240" w:lineRule="auto"/>
+        <w:rPr>
+          <w:rFonts w:eastAsia="Times New Roman" w:cstheme="minorHAnsi"/>
+          <w:color w:val="000000"/>
+          <w:kern w:val="0"/>
+          <w14:ligatures w14:val="none"/>
+        </w:rPr>
+      </w:pPr>
+      <w:r>
+        <w:rPr>
+          <w:rFonts w:eastAsia="Times New Roman" w:cstheme="minorHAnsi"/>
+          <w:color w:val="000000"/>
+          <w:kern w:val="0"/>
+          <w14:ligatures w14:val="none"/>
+        </w:rPr>
+        <w:t>(move camera to ocean)</w:t>
+      </w:r>
+    </w:p>
+    <w:p>
+      <w:pPr>
+        <w:spacing w:after="0" w:line="240" w:lineRule="auto"/>
+        <w:rPr>
+          <w:rFonts w:eastAsia="Times New Roman" w:cstheme="minorHAnsi"/>
+          <w:color w:val="000000"/>
+          <w:kern w:val="0"/>
+          <w14:ligatures w14:val="none"/>
+        </w:rPr>
+      </w:pPr>
+      <w:r>
+        <w:rPr>
+          <w:rFonts w:eastAsia="Times New Roman" w:cstheme="minorHAnsi"/>
+          <w:color w:val="000000"/>
+          <w:kern w:val="0"/>
+          <w14:ligatures w14:val="none"/>
+        </w:rPr>
+        <w:t>(low intensity)</w:t>
+      </w:r>
+    </w:p>
+    <w:p>
+      <w:pPr>
+        <w:spacing w:after="0" w:line="240" w:lineRule="auto"/>
+        <w:rPr>
+          <w:rFonts w:eastAsia="Times New Roman" w:cstheme="minorHAnsi"/>
+          <w:color w:val="000000"/>
+          <w:kern w:val="0"/>
+          <w14:ligatures w14:val="none"/>
+        </w:rPr>
+      </w:pPr>
+      <w:r>
+        <w:rPr>
+          <w:rFonts w:eastAsia="Times New Roman" w:cstheme="minorHAnsi"/>
+          <w:color w:val="000000"/>
+          <w:kern w:val="0"/>
+          <w14:ligatures w14:val="none"/>
+        </w:rPr>
+        <w:t>Uh oh, looks like a storm is starting to form.</w:t>
+      </w:r>
+    </w:p>
+    <w:p>
+      <w:pPr>
+        <w:spacing w:after="0" w:line="240" w:lineRule="auto"/>
+        <w:rPr>
+          <w:rFonts w:eastAsia="Times New Roman" w:cstheme="minorHAnsi"/>
+          <w:color w:val="000000"/>
+          <w:kern w:val="0"/>
+          <w14:ligatures w14:val="none"/>
+        </w:rPr>
+      </w:pPr>
+      <w:r>
+        <w:rPr>
+          <w:rFonts w:eastAsia="Times New Roman" w:cstheme="minorHAnsi"/>
+          <w:color w:val="000000"/>
+          <w:kern w:val="0"/>
+          <w14:ligatures w14:val="none"/>
+        </w:rPr>
+        <w:t>(show temperature, arrows up, arrows towards center)</w:t>
+      </w:r>
+    </w:p>
+    <w:p>
+      <w:pPr>
+        <w:spacing w:after="0" w:line="240" w:lineRule="auto"/>
+        <w:rPr>
+          <w:rFonts w:eastAsia="Times New Roman" w:cstheme="minorHAnsi"/>
+          <w:color w:val="000000"/>
+          <w:kern w:val="0"/>
+          <w14:ligatures w14:val="none"/>
+        </w:rPr>
+      </w:pPr>
+      <w:r>
+        <w:rPr>
+          <w:rFonts w:eastAsia="Times New Roman" w:cstheme="minorHAnsi"/>
+          <w:color w:val="000000"/>
+          <w:kern w:val="0"/>
+          <w14:ligatures w14:val="none"/>
+        </w:rPr>
+        <w:t>Due to the hot temperature of the water, warm air is starting to rise up above the sky.</w:t>
+      </w:r>
+    </w:p>
+    <w:p>
+      <w:pPr>
+        <w:spacing w:after="0" w:line="240" w:lineRule="auto"/>
+        <w:rPr>
+          <w:rFonts w:eastAsia="Times New Roman" w:cstheme="minorHAnsi"/>
+          <w:color w:val="000000"/>
+          <w:kern w:val="0"/>
+          <w14:ligatures w14:val="none"/>
+        </w:rPr>
+      </w:pPr>
+      <w:r>
+        <w:rPr>
+          <w:rFonts w:eastAsia="Times New Roman" w:cstheme="minorHAnsi"/>
+          <w:color w:val="000000"/>
+          <w:kern w:val="0"/>
+          <w14:ligatures w14:val="none"/>
+        </w:rPr>
+        <w:t>As high-pressure air starts to fill in the low-pressure air from the center, more and more moisture starts to accumulate upwards.</w:t>
+      </w:r>
+    </w:p>
+    <w:p>
+      <w:pPr>
+        <w:spacing w:after="0" w:line="240" w:lineRule="auto"/>
+        <w:rPr>
+          <w:rFonts w:eastAsia="Times New Roman" w:cstheme="minorHAnsi"/>
+          <w:color w:val="000000"/>
+          <w:kern w:val="0"/>
+          <w14:ligatures w14:val="none"/>
+        </w:rPr>
+      </w:pPr>
+      <w:r>
+        <w:rPr>
+          <w:rFonts w:eastAsia="Times New Roman" w:cstheme="minorHAnsi"/>
+          <w:color w:val="000000"/>
+          <w:kern w:val="0"/>
+          <w14:ligatures w14:val="none"/>
+        </w:rPr>
+        <w:t>(show “moisture” fx above)</w:t>
+      </w:r>
+    </w:p>
+    <w:p>
+      <w:pPr>
+        <w:spacing w:after="0" w:line="240" w:lineRule="auto"/>
+        <w:rPr>
+          <w:rFonts w:eastAsia="Times New Roman" w:cstheme="minorHAnsi"/>
+          <w:color w:val="000000"/>
+          <w:kern w:val="0"/>
+          <w14:ligatures w14:val="none"/>
+        </w:rPr>
+      </w:pPr>
+      <w:r>
+        <w:rPr>
+          <w:rFonts w:eastAsia="Times New Roman" w:cstheme="minorHAnsi"/>
+          <w:color w:val="000000"/>
+          <w:kern w:val="0"/>
+          <w14:ligatures w14:val="none"/>
+        </w:rPr>
+        <w:t>With so much</w:t>
+      </w:r>
+      <w:r>
+        <w:rPr>
+          <w:rFonts w:eastAsia="Times New Roman" w:cstheme="minorHAnsi"/>
+          <w:color w:val="000000"/>
+          <w:kern w:val="0"/>
+          <w14:ligatures w14:val="none"/>
+        </w:rPr>
+        <w:t xml:space="preserve"> moisture condens</w:t>
+      </w:r>
+      <w:r>
+        <w:rPr>
+          <w:rFonts w:eastAsia="Times New Roman" w:cstheme="minorHAnsi"/>
+          <w:color w:val="000000"/>
+          <w:kern w:val="0"/>
+          <w14:ligatures w14:val="none"/>
+        </w:rPr>
+        <w:t>ing</w:t>
+      </w:r>
+      <w:r>
+        <w:rPr>
+          <w:rFonts w:eastAsia="Times New Roman" w:cstheme="minorHAnsi"/>
+          <w:color w:val="000000"/>
+          <w:kern w:val="0"/>
+          <w14:ligatures w14:val="none"/>
+        </w:rPr>
+        <w:t xml:space="preserve"> up above, huge clouds start to form.</w:t>
+      </w:r>
+    </w:p>
+    <w:p>
+      <w:pPr>
+        <w:spacing w:after="0" w:line="240" w:lineRule="auto"/>
+        <w:rPr>
+          <w:rFonts w:eastAsia="Times New Roman" w:cstheme="minorHAnsi"/>
+          <w:color w:val="000000"/>
+          <w:kern w:val="0"/>
+          <w14:ligatures w14:val="none"/>
+        </w:rPr>
+      </w:pPr>
+      <w:r>
+        <w:rPr>
+          <w:rFonts w:eastAsia="Times New Roman" w:cstheme="minorHAnsi"/>
+          <w:color w:val="000000"/>
+          <w:kern w:val="0"/>
+          <w14:ligatures w14:val="none"/>
+        </w:rPr>
+        <w:t xml:space="preserve">And with that much </w:t>
+      </w:r>
+      <w:r>
+        <w:rPr>
+          <w:rFonts w:eastAsia="Times New Roman" w:cstheme="minorHAnsi"/>
+          <w:color w:val="000000"/>
+          <w:kern w:val="0"/>
+          <w14:ligatures w14:val="none"/>
+        </w:rPr>
+        <w:t>heat</w:t>
+      </w:r>
+      <w:r>
+        <w:rPr>
+          <w:rFonts w:eastAsia="Times New Roman" w:cstheme="minorHAnsi"/>
+          <w:color w:val="000000"/>
+          <w:kern w:val="0"/>
+          <w14:ligatures w14:val="none"/>
+        </w:rPr>
+        <w:t xml:space="preserve"> </w:t>
+      </w:r>
+      <w:r>
+        <w:rPr>
+          <w:rFonts w:eastAsia="Times New Roman" w:cstheme="minorHAnsi"/>
+          <w:color w:val="000000"/>
+          <w:kern w:val="0"/>
+          <w14:ligatures w14:val="none"/>
+        </w:rPr>
+        <w:t>circulating</w:t>
+      </w:r>
+      <w:r>
+        <w:rPr>
+          <w:rFonts w:eastAsia="Times New Roman" w:cstheme="minorHAnsi"/>
+          <w:color w:val="000000"/>
+          <w:kern w:val="0"/>
+          <w14:ligatures w14:val="none"/>
+        </w:rPr>
+        <w:t xml:space="preserve">, its </w:t>
+      </w:r>
+      <w:r>
+        <w:rPr>
+          <w:rFonts w:eastAsia="Times New Roman" w:cstheme="minorHAnsi"/>
+          <w:color w:val="000000"/>
+          <w:kern w:val="0"/>
+          <w14:ligatures w14:val="none"/>
+        </w:rPr>
+        <w:t xml:space="preserve">power </w:t>
+      </w:r>
+      <w:r>
+        <w:rPr>
+          <w:rFonts w:eastAsia="Times New Roman" w:cstheme="minorHAnsi"/>
+          <w:color w:val="000000"/>
+          <w:kern w:val="0"/>
+          <w14:ligatures w14:val="none"/>
+        </w:rPr>
+        <w:t xml:space="preserve">continuously </w:t>
+      </w:r>
+      <w:r>
+        <w:rPr>
+          <w:rFonts w:eastAsia="Times New Roman" w:cstheme="minorHAnsi"/>
+          <w:color w:val="000000"/>
+          <w:kern w:val="0"/>
+          <w14:ligatures w14:val="none"/>
+        </w:rPr>
+        <w:t>grow</w:t>
+      </w:r>
+      <w:r>
+        <w:rPr>
+          <w:rFonts w:eastAsia="Times New Roman" w:cstheme="minorHAnsi"/>
+          <w:color w:val="000000"/>
+          <w:kern w:val="0"/>
+          <w14:ligatures w14:val="none"/>
+        </w:rPr>
+        <w:t>s</w:t>
+      </w:r>
+      <w:r>
+        <w:rPr>
+          <w:rFonts w:eastAsia="Times New Roman" w:cstheme="minorHAnsi"/>
+          <w:color w:val="000000"/>
+          <w:kern w:val="0"/>
+          <w14:ligatures w14:val="none"/>
+        </w:rPr>
+        <w:t xml:space="preserve"> into </w:t>
+      </w:r>
+      <w:r>
+        <w:rPr>
+          <w:rFonts w:eastAsia="Times New Roman" w:cstheme="minorHAnsi"/>
+          <w:color w:val="000000"/>
+          <w:kern w:val="0"/>
+          <w14:ligatures w14:val="none"/>
+        </w:rPr>
+        <w:t>epic</w:t>
+      </w:r>
+      <w:r>
+        <w:rPr>
+          <w:rFonts w:eastAsia="Times New Roman" w:cstheme="minorHAnsi"/>
+          <w:color w:val="000000"/>
+          <w:kern w:val="0"/>
+          <w14:ligatures w14:val="none"/>
+        </w:rPr>
+        <w:t xml:space="preserve"> proportion</w:t>
+      </w:r>
+      <w:r>
+        <w:rPr>
+          <w:rFonts w:eastAsia="Times New Roman" w:cstheme="minorHAnsi"/>
+          <w:color w:val="000000"/>
+          <w:kern w:val="0"/>
+          <w14:ligatures w14:val="none"/>
+        </w:rPr>
+        <w:t>!</w:t>
+      </w:r>
+    </w:p>
+    <w:p>
+      <w:pPr>
+        <w:spacing w:after="0" w:line="240" w:lineRule="auto"/>
+        <w:rPr>
+          <w:rFonts w:eastAsia="Times New Roman" w:cstheme="minorHAnsi"/>
+          <w:color w:val="000000"/>
+          <w:kern w:val="0"/>
+          <w14:ligatures w14:val="none"/>
+        </w:rPr>
+      </w:pPr>
+      <w:r>
+        <w:rPr>
+          <w:rFonts w:eastAsia="Times New Roman" w:cstheme="minorHAnsi"/>
+          <w:color w:val="000000"/>
+          <w:kern w:val="0"/>
+          <w14:ligatures w14:val="none"/>
+        </w:rPr>
+        <w:t>(move camera back to land)</w:t>
+      </w:r>
+    </w:p>
+    <w:p>
+      <w:pPr>
+        <w:spacing w:after="0" w:line="240" w:lineRule="auto"/>
+        <w:rPr>
+          <w:rFonts w:eastAsia="Times New Roman" w:cstheme="minorHAnsi"/>
+          <w:color w:val="000000"/>
+          <w:kern w:val="0"/>
+          <w14:ligatures w14:val="none"/>
+        </w:rPr>
+      </w:pPr>
+      <w:r>
+        <w:rPr>
+          <w:rFonts w:eastAsia="Times New Roman" w:cstheme="minorHAnsi"/>
+          <w:color w:val="000000"/>
+          <w:kern w:val="0"/>
+          <w14:ligatures w14:val="none"/>
+        </w:rPr>
+        <w:t xml:space="preserve">Fortunately, as the storm moves towards the land, it will no longer have </w:t>
+      </w:r>
+      <w:r>
+        <w:rPr>
+          <w:rFonts w:eastAsia="Times New Roman" w:cstheme="minorHAnsi"/>
+          <w:color w:val="000000"/>
+          <w:kern w:val="0"/>
+          <w14:ligatures w14:val="none"/>
+        </w:rPr>
+        <w:t xml:space="preserve">enough </w:t>
+      </w:r>
+      <w:r>
+        <w:rPr>
+          <w:rFonts w:eastAsia="Times New Roman" w:cstheme="minorHAnsi"/>
+          <w:color w:val="000000"/>
+          <w:kern w:val="0"/>
+          <w14:ligatures w14:val="none"/>
+        </w:rPr>
+        <w:t>warm moist</w:t>
+      </w:r>
+      <w:r>
+        <w:rPr>
+          <w:rFonts w:eastAsia="Times New Roman" w:cstheme="minorHAnsi"/>
+          <w:color w:val="000000"/>
+          <w:kern w:val="0"/>
+          <w14:ligatures w14:val="none"/>
+        </w:rPr>
+        <w:t>ure</w:t>
+      </w:r>
+      <w:r>
+        <w:rPr>
+          <w:rFonts w:eastAsia="Times New Roman" w:cstheme="minorHAnsi"/>
+          <w:color w:val="000000"/>
+          <w:kern w:val="0"/>
+          <w14:ligatures w14:val="none"/>
+        </w:rPr>
+        <w:t xml:space="preserve"> </w:t>
+      </w:r>
+      <w:r>
+        <w:rPr>
+          <w:rFonts w:eastAsia="Times New Roman" w:cstheme="minorHAnsi"/>
+          <w:color w:val="000000"/>
+          <w:kern w:val="0"/>
+          <w14:ligatures w14:val="none"/>
+        </w:rPr>
+        <w:t xml:space="preserve">to </w:t>
+      </w:r>
+      <w:r>
+        <w:rPr>
+          <w:rFonts w:eastAsia="Times New Roman" w:cstheme="minorHAnsi"/>
+          <w:color w:val="000000"/>
+          <w:kern w:val="0"/>
+          <w14:ligatures w14:val="none"/>
+        </w:rPr>
+        <w:t>sustain its form</w:t>
+      </w:r>
+      <w:r>
+        <w:rPr>
+          <w:rFonts w:eastAsia="Times New Roman" w:cstheme="minorHAnsi"/>
+          <w:color w:val="000000"/>
+          <w:kern w:val="0"/>
+          <w14:ligatures w14:val="none"/>
+        </w:rPr>
+        <w:t>.</w:t>
+      </w:r>
+    </w:p>
+    <w:p>
+      <w:pPr>
+        <w:spacing w:after="0" w:line="240" w:lineRule="auto"/>
+        <w:rPr>
+          <w:rFonts w:eastAsia="Times New Roman" w:cstheme="minorHAnsi"/>
+          <w:color w:val="000000"/>
+          <w:kern w:val="0"/>
+          <w14:ligatures w14:val="none"/>
+        </w:rPr>
+      </w:pPr>
+      <w:r>
+        <w:rPr>
+          <w:rFonts w:eastAsia="Times New Roman" w:cstheme="minorHAnsi"/>
+          <w:color w:val="000000"/>
+          <w:kern w:val="0"/>
+          <w14:ligatures w14:val="none"/>
+        </w:rPr>
+        <w:t xml:space="preserve">Though </w:t>
+      </w:r>
+      <w:r>
+        <w:rPr>
+          <w:rFonts w:eastAsia="Times New Roman" w:cstheme="minorHAnsi"/>
+          <w:color w:val="000000"/>
+          <w:kern w:val="0"/>
+          <w14:ligatures w14:val="none"/>
+        </w:rPr>
+        <w:t>the storm</w:t>
+      </w:r>
+      <w:r>
+        <w:rPr>
+          <w:rFonts w:eastAsia="Times New Roman" w:cstheme="minorHAnsi"/>
+          <w:color w:val="000000"/>
+          <w:kern w:val="0"/>
+          <w14:ligatures w14:val="none"/>
+        </w:rPr>
+        <w:t xml:space="preserve"> may </w:t>
+      </w:r>
+      <w:r>
+        <w:rPr>
+          <w:rFonts w:eastAsia="Times New Roman" w:cstheme="minorHAnsi"/>
+          <w:color w:val="000000"/>
+          <w:kern w:val="0"/>
+          <w14:ligatures w14:val="none"/>
+        </w:rPr>
+        <w:t>have</w:t>
+      </w:r>
+      <w:r>
+        <w:rPr>
+          <w:rFonts w:eastAsia="Times New Roman" w:cstheme="minorHAnsi"/>
+          <w:color w:val="000000"/>
+          <w:kern w:val="0"/>
+          <w14:ligatures w14:val="none"/>
+        </w:rPr>
+        <w:t xml:space="preserve"> weakened, it is still strong enough </w:t>
+      </w:r>
+      <w:r>
+        <w:rPr>
+          <w:rFonts w:eastAsia="Times New Roman" w:cstheme="minorHAnsi"/>
+          <w:color w:val="000000"/>
+          <w:kern w:val="0"/>
+          <w14:ligatures w14:val="none"/>
+        </w:rPr>
+        <w:t>to cause wanton destruction along its path</w:t>
+      </w:r>
+      <w:r>
+        <w:rPr>
+          <w:rFonts w:eastAsia="Times New Roman" w:cstheme="minorHAnsi"/>
+          <w:color w:val="000000"/>
+          <w:kern w:val="0"/>
+          <w14:ligatures w14:val="none"/>
+        </w:rPr>
+        <w:t>!</w:t>
+      </w:r>
+    </w:p>
+    <w:p>
+      <w:pPr>
+        <w:spacing w:after="0" w:line="240" w:lineRule="auto"/>
+        <w:rPr>
+          <w:rFonts w:eastAsia="Times New Roman" w:cstheme="minorHAnsi"/>
+          <w:color w:val="000000"/>
+          <w:kern w:val="0"/>
+          <w14:ligatures w14:val="none"/>
+        </w:rPr>
+      </w:pPr>
+    </w:p>
+    <w:p>
+      <w:pPr>
+        <w:spacing w:after="0" w:line="240" w:lineRule="auto"/>
+        <w:rPr>
+          <w:rFonts w:eastAsia="Times New Roman" w:cstheme="minorHAnsi"/>
+          <w:color w:val="000000"/>
+          <w:kern w:val="0"/>
+          <w14:ligatures w14:val="none"/>
+        </w:rPr>
+      </w:pPr>
+      <w:r>
+        <w:rPr>
+          <w:rFonts w:eastAsia="Times New Roman" w:cstheme="minorHAnsi"/>
+          <w:color w:val="000000"/>
+          <w:kern w:val="0"/>
+          <w14:ligatures w14:val="none"/>
+        </w:rPr>
+        <w:t>(wind defense)</w:t>
+      </w:r>
+    </w:p>
+    <w:p>
+      <w:pPr>
+        <w:spacing w:after="0" w:line="240" w:lineRule="auto"/>
+        <w:rPr>
+          <w:rFonts w:eastAsia="Times New Roman" w:cstheme="minorHAnsi"/>
+          <w:color w:val="000000"/>
+          <w:kern w:val="0"/>
+          <w14:ligatures w14:val="none"/>
+        </w:rPr>
+      </w:pPr>
+      <w:r>
+        <w:rPr>
+          <w:rFonts w:eastAsia="Times New Roman" w:cstheme="minorHAnsi"/>
+          <w:color w:val="000000"/>
+          <w:kern w:val="0"/>
+          <w14:ligatures w14:val="none"/>
+        </w:rPr>
+        <w:t xml:space="preserve">Look out! A debris is about to crash </w:t>
+      </w:r>
+      <w:r>
+        <w:rPr>
+          <w:rFonts w:eastAsia="Times New Roman" w:cstheme="minorHAnsi"/>
+          <w:color w:val="000000"/>
+          <w:kern w:val="0"/>
+          <w14:ligatures w14:val="none"/>
+        </w:rPr>
+        <w:t>into</w:t>
+      </w:r>
+      <w:r>
+        <w:rPr>
+          <w:rFonts w:eastAsia="Times New Roman" w:cstheme="minorHAnsi"/>
+          <w:color w:val="000000"/>
+          <w:kern w:val="0"/>
+          <w14:ligatures w14:val="none"/>
+        </w:rPr>
+        <w:t xml:space="preserve"> the colony!</w:t>
+      </w:r>
     </w:p>
     <w:p>
       <w:pPr>
@@ -824,315 +1387,528 @@
         </w:rPr>
         <w:t>(</w:t>
       </w:r>
-      <w:proofErr w:type="spellStart"/>
-      <w:r>
-        <w:rPr>
-          <w:rFonts w:eastAsia="Times New Roman" w:cstheme="minorHAnsi"/>
-          <w:color w:val="000000"/>
-          <w:kern w:val="0"/>
-          <w14:ligatures w14:val="none"/>
-        </w:rPr>
-        <w:t>hazzard</w:t>
-      </w:r>
-      <w:proofErr w:type="spellEnd"/>
-      <w:r>
-        <w:rPr>
-          <w:rFonts w:eastAsia="Times New Roman" w:cstheme="minorHAnsi"/>
-          <w:color w:val="000000"/>
-          <w:kern w:val="0"/>
-          <w14:ligatures w14:val="none"/>
-        </w:rPr>
-        <w:t xml:space="preserve"> weather)</w:t>
-      </w:r>
-    </w:p>
-    <w:p>
-      <w:pPr>
-        <w:spacing w:after="0" w:line="240" w:lineRule="auto"/>
-        <w:rPr>
-          <w:rFonts w:eastAsia="Times New Roman" w:cstheme="minorHAnsi"/>
-          <w:color w:val="000000"/>
-          <w:kern w:val="0"/>
-          <w14:ligatures w14:val="none"/>
-        </w:rPr>
-      </w:pPr>
-      <w:r>
-        <w:rPr>
-          <w:rFonts w:eastAsia="Times New Roman" w:cstheme="minorHAnsi"/>
-          <w:color w:val="000000"/>
-          <w:kern w:val="0"/>
-          <w14:ligatures w14:val="none"/>
-        </w:rPr>
-        <w:t>(move camera to ocean)</w:t>
-      </w:r>
-    </w:p>
-    <w:p>
-      <w:pPr>
-        <w:spacing w:after="0" w:line="240" w:lineRule="auto"/>
-        <w:rPr>
-          <w:rFonts w:eastAsia="Times New Roman" w:cstheme="minorHAnsi"/>
-          <w:color w:val="000000"/>
-          <w:kern w:val="0"/>
-          <w14:ligatures w14:val="none"/>
-        </w:rPr>
-      </w:pPr>
-      <w:r>
-        <w:rPr>
-          <w:rFonts w:eastAsia="Times New Roman" w:cstheme="minorHAnsi"/>
-          <w:color w:val="000000"/>
-          <w:kern w:val="0"/>
-          <w14:ligatures w14:val="none"/>
-        </w:rPr>
-        <w:t>(low intensity)</w:t>
-      </w:r>
-    </w:p>
-    <w:p>
-      <w:pPr>
-        <w:spacing w:after="0" w:line="240" w:lineRule="auto"/>
-        <w:rPr>
-          <w:rFonts w:eastAsia="Times New Roman" w:cstheme="minorHAnsi"/>
-          <w:color w:val="000000"/>
-          <w:kern w:val="0"/>
-          <w14:ligatures w14:val="none"/>
-        </w:rPr>
-      </w:pPr>
-      <w:r>
-        <w:rPr>
-          <w:rFonts w:eastAsia="Times New Roman" w:cstheme="minorHAnsi"/>
-          <w:color w:val="000000"/>
-          <w:kern w:val="0"/>
-          <w14:ligatures w14:val="none"/>
-        </w:rPr>
-        <w:t>Uh oh, looks like a storm is starting to form.</w:t>
-      </w:r>
-    </w:p>
-    <w:p>
-      <w:pPr>
-        <w:spacing w:after="0" w:line="240" w:lineRule="auto"/>
-        <w:rPr>
-          <w:rFonts w:eastAsia="Times New Roman" w:cstheme="minorHAnsi"/>
-          <w:color w:val="000000"/>
-          <w:kern w:val="0"/>
-          <w14:ligatures w14:val="none"/>
-        </w:rPr>
-      </w:pPr>
-      <w:r>
-        <w:rPr>
-          <w:rFonts w:eastAsia="Times New Roman" w:cstheme="minorHAnsi"/>
-          <w:color w:val="000000"/>
-          <w:kern w:val="0"/>
-          <w14:ligatures w14:val="none"/>
-        </w:rPr>
-        <w:t>(show temperature, arrows up, arrows towards center)</w:t>
-      </w:r>
-    </w:p>
-    <w:p>
-      <w:pPr>
-        <w:spacing w:after="0" w:line="240" w:lineRule="auto"/>
-        <w:rPr>
-          <w:rFonts w:eastAsia="Times New Roman" w:cstheme="minorHAnsi"/>
-          <w:color w:val="000000"/>
-          <w:kern w:val="0"/>
-          <w14:ligatures w14:val="none"/>
-        </w:rPr>
-      </w:pPr>
-      <w:r>
-        <w:rPr>
-          <w:rFonts w:eastAsia="Times New Roman" w:cstheme="minorHAnsi"/>
-          <w:color w:val="000000"/>
-          <w:kern w:val="0"/>
-          <w14:ligatures w14:val="none"/>
-        </w:rPr>
-        <w:t>Due to the hot temperature of the water, warm air is starting to rise up above the sky.</w:t>
-      </w:r>
-    </w:p>
-    <w:p>
-      <w:pPr>
-        <w:spacing w:after="0" w:line="240" w:lineRule="auto"/>
-        <w:rPr>
-          <w:rFonts w:eastAsia="Times New Roman" w:cstheme="minorHAnsi"/>
-          <w:color w:val="000000"/>
-          <w:kern w:val="0"/>
-          <w14:ligatures w14:val="none"/>
-        </w:rPr>
-      </w:pPr>
-      <w:r>
-        <w:rPr>
-          <w:rFonts w:eastAsia="Times New Roman" w:cstheme="minorHAnsi"/>
-          <w:color w:val="000000"/>
-          <w:kern w:val="0"/>
-          <w14:ligatures w14:val="none"/>
-        </w:rPr>
-        <w:t>As high-pressure air starts to fill in the low-pressure air from the center, more and more moisture starts to accumulate upwards.</w:t>
-      </w:r>
-    </w:p>
-    <w:p>
-      <w:pPr>
-        <w:spacing w:after="0" w:line="240" w:lineRule="auto"/>
-        <w:rPr>
-          <w:rFonts w:eastAsia="Times New Roman" w:cstheme="minorHAnsi"/>
-          <w:color w:val="000000"/>
-          <w:kern w:val="0"/>
-          <w14:ligatures w14:val="none"/>
-        </w:rPr>
-      </w:pPr>
-      <w:r>
-        <w:rPr>
-          <w:rFonts w:eastAsia="Times New Roman" w:cstheme="minorHAnsi"/>
-          <w:color w:val="000000"/>
-          <w:kern w:val="0"/>
-          <w14:ligatures w14:val="none"/>
-        </w:rPr>
-        <w:t xml:space="preserve">(show “moisture” </w:t>
-      </w:r>
-      <w:proofErr w:type="spellStart"/>
-      <w:r>
-        <w:rPr>
-          <w:rFonts w:eastAsia="Times New Roman" w:cstheme="minorHAnsi"/>
-          <w:color w:val="000000"/>
-          <w:kern w:val="0"/>
-          <w14:ligatures w14:val="none"/>
-        </w:rPr>
-        <w:t>fx</w:t>
-      </w:r>
-      <w:proofErr w:type="spellEnd"/>
-      <w:r>
-        <w:rPr>
-          <w:rFonts w:eastAsia="Times New Roman" w:cstheme="minorHAnsi"/>
-          <w:color w:val="000000"/>
-          <w:kern w:val="0"/>
-          <w14:ligatures w14:val="none"/>
-        </w:rPr>
-        <w:t xml:space="preserve"> above)</w:t>
-      </w:r>
-    </w:p>
-    <w:p>
-      <w:pPr>
-        <w:spacing w:after="0" w:line="240" w:lineRule="auto"/>
-        <w:rPr>
-          <w:rFonts w:eastAsia="Times New Roman" w:cstheme="minorHAnsi"/>
-          <w:color w:val="000000"/>
-          <w:kern w:val="0"/>
-          <w14:ligatures w14:val="none"/>
-        </w:rPr>
-      </w:pPr>
-      <w:r>
-        <w:rPr>
-          <w:rFonts w:eastAsia="Times New Roman" w:cstheme="minorHAnsi"/>
-          <w:color w:val="000000"/>
-          <w:kern w:val="0"/>
-          <w14:ligatures w14:val="none"/>
-        </w:rPr>
-        <w:t>With so much</w:t>
-      </w:r>
-      <w:r>
-        <w:rPr>
-          <w:rFonts w:eastAsia="Times New Roman" w:cstheme="minorHAnsi"/>
-          <w:color w:val="000000"/>
-          <w:kern w:val="0"/>
-          <w14:ligatures w14:val="none"/>
-        </w:rPr>
-        <w:t xml:space="preserve"> moisture condens</w:t>
-      </w:r>
-      <w:r>
-        <w:rPr>
-          <w:rFonts w:eastAsia="Times New Roman" w:cstheme="minorHAnsi"/>
-          <w:color w:val="000000"/>
-          <w:kern w:val="0"/>
-          <w14:ligatures w14:val="none"/>
-        </w:rPr>
-        <w:t>ing</w:t>
-      </w:r>
-      <w:r>
-        <w:rPr>
-          <w:rFonts w:eastAsia="Times New Roman" w:cstheme="minorHAnsi"/>
-          <w:color w:val="000000"/>
-          <w:kern w:val="0"/>
-          <w14:ligatures w14:val="none"/>
-        </w:rPr>
-        <w:t xml:space="preserve"> up above, huge clouds start to form.</w:t>
-      </w:r>
-    </w:p>
-    <w:p>
-      <w:pPr>
-        <w:spacing w:after="0" w:line="240" w:lineRule="auto"/>
-        <w:rPr>
-          <w:rFonts w:eastAsia="Times New Roman" w:cstheme="minorHAnsi"/>
-          <w:color w:val="000000"/>
-          <w:kern w:val="0"/>
-          <w14:ligatures w14:val="none"/>
-        </w:rPr>
-      </w:pPr>
-      <w:r>
-        <w:rPr>
-          <w:rFonts w:eastAsia="Times New Roman" w:cstheme="minorHAnsi"/>
-          <w:color w:val="000000"/>
-          <w:kern w:val="0"/>
-          <w14:ligatures w14:val="none"/>
-        </w:rPr>
-        <w:t xml:space="preserve">And with that much </w:t>
-      </w:r>
-      <w:r>
-        <w:rPr>
-          <w:rFonts w:eastAsia="Times New Roman" w:cstheme="minorHAnsi"/>
-          <w:color w:val="000000"/>
-          <w:kern w:val="0"/>
-          <w14:ligatures w14:val="none"/>
-        </w:rPr>
-        <w:t>heat</w:t>
-      </w:r>
-      <w:r>
-        <w:rPr>
-          <w:rFonts w:eastAsia="Times New Roman" w:cstheme="minorHAnsi"/>
-          <w:color w:val="000000"/>
-          <w:kern w:val="0"/>
-          <w14:ligatures w14:val="none"/>
-        </w:rPr>
-        <w:t xml:space="preserve"> </w:t>
-      </w:r>
-      <w:r>
-        <w:rPr>
-          <w:rFonts w:eastAsia="Times New Roman" w:cstheme="minorHAnsi"/>
-          <w:color w:val="000000"/>
-          <w:kern w:val="0"/>
-          <w14:ligatures w14:val="none"/>
-        </w:rPr>
-        <w:t>circulating</w:t>
-      </w:r>
-      <w:r>
-        <w:rPr>
-          <w:rFonts w:eastAsia="Times New Roman" w:cstheme="minorHAnsi"/>
-          <w:color w:val="000000"/>
-          <w:kern w:val="0"/>
-          <w14:ligatures w14:val="none"/>
-        </w:rPr>
-        <w:t xml:space="preserve">, its </w:t>
-      </w:r>
-      <w:r>
-        <w:rPr>
-          <w:rFonts w:eastAsia="Times New Roman" w:cstheme="minorHAnsi"/>
-          <w:color w:val="000000"/>
-          <w:kern w:val="0"/>
-          <w14:ligatures w14:val="none"/>
-        </w:rPr>
-        <w:t xml:space="preserve">power </w:t>
-      </w:r>
-      <w:r>
-        <w:rPr>
-          <w:rFonts w:eastAsia="Times New Roman" w:cstheme="minorHAnsi"/>
-          <w:color w:val="000000"/>
-          <w:kern w:val="0"/>
-          <w14:ligatures w14:val="none"/>
-        </w:rPr>
-        <w:t xml:space="preserve">continuously </w:t>
-      </w:r>
-      <w:r>
-        <w:rPr>
-          <w:rFonts w:eastAsia="Times New Roman" w:cstheme="minorHAnsi"/>
-          <w:color w:val="000000"/>
-          <w:kern w:val="0"/>
-          <w14:ligatures w14:val="none"/>
-        </w:rPr>
-        <w:t>grow</w:t>
+      <w:r>
+        <w:rPr>
+          <w:rFonts w:eastAsia="Times New Roman" w:cstheme="minorHAnsi"/>
+          <w:color w:val="000000"/>
+          <w:kern w:val="0"/>
+          <w14:ligatures w14:val="none"/>
+        </w:rPr>
+        <w:t>show illustrate)</w:t>
+      </w:r>
+    </w:p>
+    <w:p>
+      <w:pPr>
+        <w:spacing w:after="0" w:line="240" w:lineRule="auto"/>
+        <w:rPr>
+          <w:rFonts w:eastAsia="Times New Roman" w:cstheme="minorHAnsi"/>
+          <w:color w:val="000000"/>
+          <w:kern w:val="0"/>
+          <w14:ligatures w14:val="none"/>
+        </w:rPr>
+      </w:pPr>
+      <w:r>
+        <w:rPr>
+          <w:rFonts w:eastAsia="Times New Roman" w:cstheme="minorHAnsi"/>
+          <w:color w:val="000000"/>
+          <w:kern w:val="0"/>
+          <w14:ligatures w14:val="none"/>
+        </w:rPr>
+        <w:t xml:space="preserve">Luckily our wind turbines come equip with the ability to thwart their </w:t>
+      </w:r>
+      <w:r>
+        <w:rPr>
+          <w:rFonts w:eastAsia="Times New Roman" w:cstheme="minorHAnsi"/>
+          <w:color w:val="000000"/>
+          <w:kern w:val="0"/>
+          <w14:ligatures w14:val="none"/>
+        </w:rPr>
+        <w:t>destruction</w:t>
+      </w:r>
+      <w:r>
+        <w:rPr>
+          <w:rFonts w:eastAsia="Times New Roman" w:cstheme="minorHAnsi"/>
+          <w:color w:val="000000"/>
+          <w:kern w:val="0"/>
+          <w14:ligatures w14:val="none"/>
+        </w:rPr>
+        <w:t>!</w:t>
+      </w:r>
+    </w:p>
+    <w:p>
+      <w:pPr>
+        <w:spacing w:after="0" w:line="240" w:lineRule="auto"/>
+        <w:rPr>
+          <w:rFonts w:eastAsia="Times New Roman" w:cstheme="minorHAnsi"/>
+          <w:color w:val="000000"/>
+          <w:kern w:val="0"/>
+          <w14:ligatures w14:val="none"/>
+        </w:rPr>
+      </w:pPr>
+      <w:r>
+        <w:rPr>
+          <w:rFonts w:eastAsia="Times New Roman" w:cstheme="minorHAnsi"/>
+          <w:color w:val="000000"/>
+          <w:kern w:val="0"/>
+          <w14:ligatures w14:val="none"/>
+        </w:rPr>
+        <w:t>Simply press any of the wind turbines to transform them into a windy shield.</w:t>
+      </w:r>
+    </w:p>
+    <w:p>
+      <w:pPr>
+        <w:spacing w:after="0" w:line="240" w:lineRule="auto"/>
+        <w:rPr>
+          <w:rFonts w:eastAsia="Times New Roman" w:cstheme="minorHAnsi"/>
+          <w:color w:val="000000"/>
+          <w:kern w:val="0"/>
+          <w14:ligatures w14:val="none"/>
+        </w:rPr>
+      </w:pPr>
+      <w:r>
+        <w:rPr>
+          <w:rFonts w:eastAsia="Times New Roman" w:cstheme="minorHAnsi"/>
+          <w:color w:val="000000"/>
+          <w:kern w:val="0"/>
+          <w14:ligatures w14:val="none"/>
+        </w:rPr>
+        <w:t>(hide illustrate)</w:t>
+      </w:r>
+    </w:p>
+    <w:p>
+      <w:pPr>
+        <w:spacing w:after="0" w:line="240" w:lineRule="auto"/>
+        <w:rPr>
+          <w:rFonts w:eastAsia="Times New Roman" w:cstheme="minorHAnsi"/>
+          <w:color w:val="000000"/>
+          <w:kern w:val="0"/>
+          <w14:ligatures w14:val="none"/>
+        </w:rPr>
+      </w:pPr>
+    </w:p>
+    <w:p>
+      <w:pPr>
+        <w:spacing w:after="0" w:line="240" w:lineRule="auto"/>
+        <w:rPr>
+          <w:rFonts w:eastAsia="Times New Roman" w:cstheme="minorHAnsi"/>
+          <w:b/>
+          <w:bCs/>
+          <w:color w:val="000000"/>
+          <w:kern w:val="0"/>
+          <w14:ligatures w14:val="none"/>
+        </w:rPr>
+      </w:pPr>
+      <w:r>
+        <w:rPr>
+          <w:rFonts w:eastAsia="Times New Roman" w:cstheme="minorHAnsi"/>
+          <w:b/>
+          <w:bCs/>
+          <w:color w:val="000000"/>
+          <w:kern w:val="0"/>
+          <w14:ligatures w14:val="none"/>
+        </w:rPr>
+        <w:t>Overworld 3</w:t>
+      </w:r>
+    </w:p>
+    <w:p>
+      <w:pPr>
+        <w:spacing w:after="0" w:line="240" w:lineRule="auto"/>
+        <w:rPr>
+          <w:rFonts w:eastAsia="Times New Roman" w:cstheme="minorHAnsi"/>
+          <w:color w:val="000000"/>
+          <w:kern w:val="0"/>
+          <w14:ligatures w14:val="none"/>
+        </w:rPr>
+      </w:pPr>
+    </w:p>
+    <w:p>
+      <w:pPr>
+        <w:spacing w:after="0" w:line="240" w:lineRule="auto"/>
+        <w:rPr>
+          <w:rFonts w:eastAsia="Times New Roman" w:cstheme="minorHAnsi"/>
+          <w:color w:val="000000"/>
+          <w:kern w:val="0"/>
+          <w14:ligatures w14:val="none"/>
+        </w:rPr>
+      </w:pPr>
+      <w:r>
+        <w:rPr>
+          <w:rFonts w:eastAsia="Times New Roman" w:cstheme="minorHAnsi"/>
+          <w:color w:val="000000"/>
+          <w:kern w:val="0"/>
+          <w14:ligatures w14:val="none"/>
+        </w:rPr>
+        <w:t>(intro)</w:t>
+      </w:r>
+    </w:p>
+    <w:p>
+      <w:pPr>
+        <w:spacing w:after="0" w:line="240" w:lineRule="auto"/>
+        <w:rPr>
+          <w:rFonts w:eastAsia="Times New Roman" w:cstheme="minorHAnsi"/>
+          <w:color w:val="000000"/>
+          <w:kern w:val="0"/>
+          <w14:ligatures w14:val="none"/>
+        </w:rPr>
+      </w:pPr>
+      <w:r>
+        <w:rPr>
+          <w:rFonts w:eastAsia="Times New Roman" w:cstheme="minorHAnsi"/>
+          <w:color w:val="000000"/>
+          <w:kern w:val="0"/>
+          <w14:ligatures w14:val="none"/>
+        </w:rPr>
+        <w:t>This time around we have wind strength as part of the criteria.</w:t>
+      </w:r>
+    </w:p>
+    <w:p>
+      <w:pPr>
+        <w:spacing w:after="0" w:line="240" w:lineRule="auto"/>
+        <w:rPr>
+          <w:rFonts w:eastAsia="Times New Roman" w:cstheme="minorHAnsi"/>
+          <w:color w:val="000000"/>
+          <w:kern w:val="0"/>
+          <w14:ligatures w14:val="none"/>
+        </w:rPr>
+      </w:pPr>
+    </w:p>
+    <w:p>
+      <w:pPr>
+        <w:spacing w:after="0" w:line="240" w:lineRule="auto"/>
+        <w:rPr>
+          <w:rFonts w:eastAsia="Times New Roman" w:cstheme="minorHAnsi"/>
+          <w:color w:val="000000"/>
+          <w:kern w:val="0"/>
+          <w14:ligatures w14:val="none"/>
+        </w:rPr>
+      </w:pPr>
+      <w:r>
+        <w:rPr>
+          <w:rFonts w:eastAsia="Times New Roman" w:cstheme="minorHAnsi"/>
+          <w:color w:val="000000"/>
+          <w:kern w:val="0"/>
+          <w14:ligatures w14:val="none"/>
+        </w:rPr>
+        <w:t>(intro end)</w:t>
+      </w:r>
+    </w:p>
+    <w:p>
+      <w:pPr>
+        <w:spacing w:after="0" w:line="240" w:lineRule="auto"/>
+        <w:rPr>
+          <w:rFonts w:eastAsia="Times New Roman" w:cstheme="minorHAnsi"/>
+          <w:color w:val="000000"/>
+          <w:kern w:val="0"/>
+          <w14:ligatures w14:val="none"/>
+        </w:rPr>
+      </w:pPr>
+      <w:r>
+        <w:rPr>
+          <w:rFonts w:eastAsia="Times New Roman" w:cstheme="minorHAnsi"/>
+          <w:color w:val="000000"/>
+          <w:kern w:val="0"/>
+          <w14:ligatures w14:val="none"/>
+        </w:rPr>
+        <w:t>Now with all that said and done, it’s time to find these frogs their home!</w:t>
+      </w:r>
+    </w:p>
+    <w:p>
+      <w:pPr>
+        <w:spacing w:after="0" w:line="240" w:lineRule="auto"/>
+        <w:rPr>
+          <w:rFonts w:eastAsia="Times New Roman" w:cstheme="minorHAnsi"/>
+          <w:color w:val="000000"/>
+          <w:kern w:val="0"/>
+          <w14:ligatures w14:val="none"/>
+        </w:rPr>
+      </w:pPr>
+    </w:p>
+    <w:p>
+      <w:pPr>
+        <w:spacing w:after="0" w:line="240" w:lineRule="auto"/>
+        <w:rPr>
+          <w:rFonts w:eastAsia="Times New Roman" w:cstheme="minorHAnsi"/>
+          <w:b/>
+          <w:bCs/>
+          <w:color w:val="000000"/>
+          <w:kern w:val="0"/>
+          <w14:ligatures w14:val="none"/>
+        </w:rPr>
+      </w:pPr>
+      <w:r>
+        <w:rPr>
+          <w:rFonts w:eastAsia="Times New Roman" w:cstheme="minorHAnsi"/>
+          <w:b/>
+          <w:bCs/>
+          <w:color w:val="000000"/>
+          <w:kern w:val="0"/>
+          <w14:ligatures w14:val="none"/>
+        </w:rPr>
+        <w:t>Colony 3</w:t>
+      </w:r>
+    </w:p>
+    <w:p>
+      <w:pPr>
+        <w:spacing w:after="0" w:line="240" w:lineRule="auto"/>
+        <w:rPr>
+          <w:rFonts w:eastAsia="Times New Roman" w:cstheme="minorHAnsi"/>
+          <w:color w:val="000000"/>
+          <w:kern w:val="0"/>
+          <w14:ligatures w14:val="none"/>
+        </w:rPr>
+      </w:pPr>
+      <w:r>
+        <w:rPr>
+          <w:rFonts w:eastAsia="Times New Roman" w:cstheme="minorHAnsi"/>
+          <w:color w:val="000000"/>
+          <w:kern w:val="0"/>
+          <w14:ligatures w14:val="none"/>
+        </w:rPr>
+        <w:t>(intro)</w:t>
+      </w:r>
+    </w:p>
+    <w:p>
+      <w:pPr>
+        <w:spacing w:after="0" w:line="240" w:lineRule="auto"/>
+        <w:rPr>
+          <w:rFonts w:eastAsia="Times New Roman" w:cstheme="minorHAnsi"/>
+          <w:color w:val="000000"/>
+          <w:kern w:val="0"/>
+          <w14:ligatures w14:val="none"/>
+        </w:rPr>
+      </w:pPr>
+    </w:p>
+    <w:p>
+      <w:pPr>
+        <w:spacing w:after="0" w:line="240" w:lineRule="auto"/>
+        <w:rPr>
+          <w:rFonts w:eastAsia="Times New Roman" w:cstheme="minorHAnsi"/>
+          <w:color w:val="000000"/>
+          <w:kern w:val="0"/>
+          <w14:ligatures w14:val="none"/>
+        </w:rPr>
+      </w:pPr>
+    </w:p>
+    <w:p>
+      <w:pPr>
+        <w:spacing w:after="0" w:line="240" w:lineRule="auto"/>
+        <w:rPr>
+          <w:rFonts w:eastAsia="Times New Roman" w:cstheme="minorHAnsi"/>
+          <w:color w:val="000000"/>
+          <w:kern w:val="0"/>
+          <w14:ligatures w14:val="none"/>
+        </w:rPr>
+      </w:pPr>
+      <w:r>
+        <w:rPr>
+          <w:rFonts w:eastAsia="Times New Roman" w:cstheme="minorHAnsi"/>
+          <w:color w:val="000000"/>
+          <w:kern w:val="0"/>
+          <w14:ligatures w14:val="none"/>
+        </w:rPr>
+        <w:t>(</w:t>
+      </w:r>
+      <w:r>
+        <w:rPr>
+          <w:rFonts w:eastAsia="Times New Roman" w:cstheme="minorHAnsi"/>
+          <w:color w:val="000000"/>
+          <w:kern w:val="0"/>
+          <w14:ligatures w14:val="none"/>
+        </w:rPr>
+        <w:t>Dousing the Flames</w:t>
+      </w:r>
+      <w:r>
+        <w:rPr>
+          <w:rFonts w:eastAsia="Times New Roman" w:cstheme="minorHAnsi"/>
+          <w:color w:val="000000"/>
+          <w:kern w:val="0"/>
+          <w14:ligatures w14:val="none"/>
+        </w:rPr>
+        <w:t>)</w:t>
+      </w:r>
+    </w:p>
+    <w:p>
+      <w:pPr>
+        <w:spacing w:after="0" w:line="240" w:lineRule="auto"/>
+        <w:rPr>
+          <w:rFonts w:eastAsia="Times New Roman" w:cstheme="minorHAnsi"/>
+          <w:color w:val="000000"/>
+          <w:kern w:val="0"/>
+          <w14:ligatures w14:val="none"/>
+        </w:rPr>
+      </w:pPr>
+      <w:r>
+        <w:rPr>
+          <w:rFonts w:eastAsia="Times New Roman" w:cstheme="minorHAnsi"/>
+          <w:color w:val="000000"/>
+          <w:kern w:val="0"/>
+          <w14:ligatures w14:val="none"/>
+        </w:rPr>
+        <w:t>(fire spawned)</w:t>
+      </w:r>
+    </w:p>
+    <w:p>
+      <w:pPr>
+        <w:spacing w:after="0" w:line="240" w:lineRule="auto"/>
+        <w:rPr>
+          <w:rFonts w:eastAsia="Times New Roman" w:cstheme="minorHAnsi"/>
+          <w:color w:val="000000"/>
+          <w:kern w:val="0"/>
+          <w14:ligatures w14:val="none"/>
+        </w:rPr>
+      </w:pPr>
+      <w:r>
+        <w:rPr>
+          <w:rFonts w:eastAsia="Times New Roman" w:cstheme="minorHAnsi"/>
+          <w:color w:val="000000"/>
+          <w:kern w:val="0"/>
+          <w14:ligatures w14:val="none"/>
+        </w:rPr>
+        <w:lastRenderedPageBreak/>
+        <w:t>Uh oh, one of the buildings is on fire!</w:t>
+      </w:r>
+    </w:p>
+    <w:p>
+      <w:pPr>
+        <w:spacing w:after="0" w:line="240" w:lineRule="auto"/>
+        <w:rPr>
+          <w:rFonts w:eastAsia="Times New Roman" w:cstheme="minorHAnsi"/>
+          <w:color w:val="000000"/>
+          <w:kern w:val="0"/>
+          <w14:ligatures w14:val="none"/>
+        </w:rPr>
+      </w:pPr>
+      <w:r>
+        <w:rPr>
+          <w:rFonts w:eastAsia="Times New Roman" w:cstheme="minorHAnsi"/>
+          <w:color w:val="000000"/>
+          <w:kern w:val="0"/>
+          <w14:ligatures w14:val="none"/>
+        </w:rPr>
+        <w:t>Due to low humidity, any flammable materials outside th</w:t>
+      </w:r>
+      <w:r>
+        <w:rPr>
+          <w:rFonts w:eastAsia="Times New Roman" w:cstheme="minorHAnsi"/>
+          <w:color w:val="000000"/>
+          <w:kern w:val="0"/>
+          <w14:ligatures w14:val="none"/>
+        </w:rPr>
+        <w:t>is</w:t>
+      </w:r>
+      <w:r>
+        <w:rPr>
+          <w:rFonts w:eastAsia="Times New Roman" w:cstheme="minorHAnsi"/>
+          <w:color w:val="000000"/>
+          <w:kern w:val="0"/>
+          <w14:ligatures w14:val="none"/>
+        </w:rPr>
+        <w:t xml:space="preserve"> dry</w:t>
+      </w:r>
+      <w:r>
+        <w:rPr>
+          <w:rFonts w:eastAsia="Times New Roman" w:cstheme="minorHAnsi"/>
+          <w:color w:val="000000"/>
+          <w:kern w:val="0"/>
+          <w14:ligatures w14:val="none"/>
+        </w:rPr>
+        <w:t xml:space="preserve"> sweltering</w:t>
+      </w:r>
+      <w:r>
+        <w:rPr>
+          <w:rFonts w:eastAsia="Times New Roman" w:cstheme="minorHAnsi"/>
+          <w:color w:val="000000"/>
+          <w:kern w:val="0"/>
+          <w14:ligatures w14:val="none"/>
+        </w:rPr>
+        <w:t xml:space="preserve"> heat can easily catch on fire.</w:t>
+      </w:r>
+    </w:p>
+    <w:p>
+      <w:pPr>
+        <w:spacing w:after="0" w:line="240" w:lineRule="auto"/>
+        <w:rPr>
+          <w:rFonts w:eastAsia="Times New Roman" w:cstheme="minorHAnsi"/>
+          <w:color w:val="000000"/>
+          <w:kern w:val="0"/>
+          <w14:ligatures w14:val="none"/>
+        </w:rPr>
+      </w:pPr>
+      <w:r>
+        <w:rPr>
+          <w:rFonts w:eastAsia="Times New Roman" w:cstheme="minorHAnsi"/>
+          <w:color w:val="000000"/>
+          <w:kern w:val="0"/>
+          <w14:ligatures w14:val="none"/>
+        </w:rPr>
+        <w:t>(show illustration)</w:t>
+      </w:r>
+    </w:p>
+    <w:p>
+      <w:pPr>
+        <w:spacing w:after="0" w:line="240" w:lineRule="auto"/>
+        <w:rPr>
+          <w:rFonts w:eastAsia="Times New Roman" w:cstheme="minorHAnsi"/>
+          <w:color w:val="000000"/>
+          <w:kern w:val="0"/>
+          <w14:ligatures w14:val="none"/>
+        </w:rPr>
+      </w:pPr>
+      <w:r>
+        <w:rPr>
+          <w:rFonts w:eastAsia="Times New Roman" w:cstheme="minorHAnsi"/>
+          <w:color w:val="000000"/>
+          <w:kern w:val="0"/>
+          <w14:ligatures w14:val="none"/>
+        </w:rPr>
+        <w:t>Fortunately, we can extract water from our storage to douse the</w:t>
+      </w:r>
+      <w:r>
+        <w:rPr>
+          <w:rFonts w:eastAsia="Times New Roman" w:cstheme="minorHAnsi"/>
+          <w:color w:val="000000"/>
+          <w:kern w:val="0"/>
+          <w14:ligatures w14:val="none"/>
+        </w:rPr>
+        <w:t>se</w:t>
+      </w:r>
+      <w:r>
+        <w:rPr>
+          <w:rFonts w:eastAsia="Times New Roman" w:cstheme="minorHAnsi"/>
+          <w:color w:val="000000"/>
+          <w:kern w:val="0"/>
+          <w14:ligatures w14:val="none"/>
+        </w:rPr>
+        <w:t xml:space="preserve"> flames.</w:t>
+      </w:r>
+    </w:p>
+    <w:p>
+      <w:pPr>
+        <w:spacing w:after="0" w:line="240" w:lineRule="auto"/>
+        <w:rPr>
+          <w:rFonts w:eastAsia="Times New Roman" w:cstheme="minorHAnsi"/>
+          <w:color w:val="000000"/>
+          <w:kern w:val="0"/>
+          <w14:ligatures w14:val="none"/>
+        </w:rPr>
+      </w:pPr>
+      <w:r>
+        <w:rPr>
+          <w:rFonts w:eastAsia="Times New Roman" w:cstheme="minorHAnsi"/>
+          <w:color w:val="000000"/>
+          <w:kern w:val="0"/>
+          <w14:ligatures w14:val="none"/>
+        </w:rPr>
+        <w:t xml:space="preserve">Simply press on one of the </w:t>
+      </w:r>
+      <w:r>
+        <w:rPr>
+          <w:rFonts w:eastAsia="Times New Roman" w:cstheme="minorHAnsi"/>
+          <w:color w:val="000000"/>
+          <w:kern w:val="0"/>
+          <w14:ligatures w14:val="none"/>
+        </w:rPr>
+        <w:t>storage</w:t>
       </w:r>
       <w:r>
         <w:rPr>
@@ -1150,410 +1926,55 @@
           <w:kern w:val="0"/>
           <w14:ligatures w14:val="none"/>
         </w:rPr>
-        <w:t xml:space="preserve"> into </w:t>
-      </w:r>
-      <w:r>
-        <w:rPr>
-          <w:rFonts w:eastAsia="Times New Roman" w:cstheme="minorHAnsi"/>
-          <w:color w:val="000000"/>
-          <w:kern w:val="0"/>
-          <w14:ligatures w14:val="none"/>
-        </w:rPr>
-        <w:t>epic</w:t>
-      </w:r>
-      <w:r>
-        <w:rPr>
-          <w:rFonts w:eastAsia="Times New Roman" w:cstheme="minorHAnsi"/>
-          <w:color w:val="000000"/>
-          <w:kern w:val="0"/>
-          <w14:ligatures w14:val="none"/>
-        </w:rPr>
-        <w:t xml:space="preserve"> proportion</w:t>
-      </w:r>
-      <w:r>
-        <w:rPr>
-          <w:rFonts w:eastAsia="Times New Roman" w:cstheme="minorHAnsi"/>
-          <w:color w:val="000000"/>
-          <w:kern w:val="0"/>
-          <w14:ligatures w14:val="none"/>
-        </w:rPr>
-        <w:t>!</w:t>
-      </w:r>
-    </w:p>
-    <w:p>
-      <w:pPr>
-        <w:spacing w:after="0" w:line="240" w:lineRule="auto"/>
-        <w:rPr>
-          <w:rFonts w:eastAsia="Times New Roman" w:cstheme="minorHAnsi"/>
-          <w:color w:val="000000"/>
-          <w:kern w:val="0"/>
-          <w14:ligatures w14:val="none"/>
-        </w:rPr>
-      </w:pPr>
-      <w:r>
-        <w:rPr>
-          <w:rFonts w:eastAsia="Times New Roman" w:cstheme="minorHAnsi"/>
-          <w:color w:val="000000"/>
-          <w:kern w:val="0"/>
-          <w14:ligatures w14:val="none"/>
-        </w:rPr>
-        <w:t>(move camera back to land)</w:t>
-      </w:r>
-    </w:p>
-    <w:p>
-      <w:pPr>
-        <w:spacing w:after="0" w:line="240" w:lineRule="auto"/>
-        <w:rPr>
-          <w:rFonts w:eastAsia="Times New Roman" w:cstheme="minorHAnsi"/>
-          <w:color w:val="000000"/>
-          <w:kern w:val="0"/>
-          <w14:ligatures w14:val="none"/>
-        </w:rPr>
-      </w:pPr>
-      <w:r>
-        <w:rPr>
-          <w:rFonts w:eastAsia="Times New Roman" w:cstheme="minorHAnsi"/>
-          <w:color w:val="000000"/>
-          <w:kern w:val="0"/>
-          <w14:ligatures w14:val="none"/>
-        </w:rPr>
-        <w:t xml:space="preserve">Fortunately, as the storm moves towards the land, it will no longer have </w:t>
-      </w:r>
-      <w:r>
-        <w:rPr>
-          <w:rFonts w:eastAsia="Times New Roman" w:cstheme="minorHAnsi"/>
-          <w:color w:val="000000"/>
-          <w:kern w:val="0"/>
-          <w14:ligatures w14:val="none"/>
-        </w:rPr>
-        <w:t xml:space="preserve">enough </w:t>
-      </w:r>
-      <w:r>
-        <w:rPr>
-          <w:rFonts w:eastAsia="Times New Roman" w:cstheme="minorHAnsi"/>
-          <w:color w:val="000000"/>
-          <w:kern w:val="0"/>
-          <w14:ligatures w14:val="none"/>
-        </w:rPr>
-        <w:t>warm moist</w:t>
-      </w:r>
-      <w:r>
-        <w:rPr>
-          <w:rFonts w:eastAsia="Times New Roman" w:cstheme="minorHAnsi"/>
-          <w:color w:val="000000"/>
-          <w:kern w:val="0"/>
-          <w14:ligatures w14:val="none"/>
-        </w:rPr>
-        <w:t>ure</w:t>
-      </w:r>
-      <w:r>
-        <w:rPr>
-          <w:rFonts w:eastAsia="Times New Roman" w:cstheme="minorHAnsi"/>
-          <w:color w:val="000000"/>
-          <w:kern w:val="0"/>
-          <w14:ligatures w14:val="none"/>
-        </w:rPr>
-        <w:t xml:space="preserve"> </w:t>
-      </w:r>
-      <w:r>
-        <w:rPr>
-          <w:rFonts w:eastAsia="Times New Roman" w:cstheme="minorHAnsi"/>
-          <w:color w:val="000000"/>
-          <w:kern w:val="0"/>
-          <w14:ligatures w14:val="none"/>
-        </w:rPr>
-        <w:t xml:space="preserve">to </w:t>
-      </w:r>
-      <w:r>
-        <w:rPr>
-          <w:rFonts w:eastAsia="Times New Roman" w:cstheme="minorHAnsi"/>
-          <w:color w:val="000000"/>
-          <w:kern w:val="0"/>
-          <w14:ligatures w14:val="none"/>
-        </w:rPr>
-        <w:t>sustain its form</w:t>
-      </w:r>
-      <w:r>
-        <w:rPr>
-          <w:rFonts w:eastAsia="Times New Roman" w:cstheme="minorHAnsi"/>
-          <w:color w:val="000000"/>
-          <w:kern w:val="0"/>
-          <w14:ligatures w14:val="none"/>
-        </w:rPr>
-        <w:t>.</w:t>
-      </w:r>
-    </w:p>
-    <w:p>
-      <w:pPr>
-        <w:spacing w:after="0" w:line="240" w:lineRule="auto"/>
-        <w:rPr>
-          <w:rFonts w:eastAsia="Times New Roman" w:cstheme="minorHAnsi"/>
-          <w:color w:val="000000"/>
-          <w:kern w:val="0"/>
-          <w14:ligatures w14:val="none"/>
-        </w:rPr>
-      </w:pPr>
-      <w:r>
-        <w:rPr>
-          <w:rFonts w:eastAsia="Times New Roman" w:cstheme="minorHAnsi"/>
-          <w:color w:val="000000"/>
-          <w:kern w:val="0"/>
-          <w14:ligatures w14:val="none"/>
-        </w:rPr>
-        <w:t xml:space="preserve">Though </w:t>
-      </w:r>
-      <w:r>
-        <w:rPr>
-          <w:rFonts w:eastAsia="Times New Roman" w:cstheme="minorHAnsi"/>
-          <w:color w:val="000000"/>
-          <w:kern w:val="0"/>
-          <w14:ligatures w14:val="none"/>
-        </w:rPr>
-        <w:t>the storm</w:t>
-      </w:r>
-      <w:r>
-        <w:rPr>
-          <w:rFonts w:eastAsia="Times New Roman" w:cstheme="minorHAnsi"/>
-          <w:color w:val="000000"/>
-          <w:kern w:val="0"/>
-          <w14:ligatures w14:val="none"/>
-        </w:rPr>
-        <w:t xml:space="preserve"> may </w:t>
-      </w:r>
-      <w:r>
-        <w:rPr>
-          <w:rFonts w:eastAsia="Times New Roman" w:cstheme="minorHAnsi"/>
-          <w:color w:val="000000"/>
-          <w:kern w:val="0"/>
-          <w14:ligatures w14:val="none"/>
-        </w:rPr>
-        <w:t>have</w:t>
-      </w:r>
-      <w:r>
-        <w:rPr>
-          <w:rFonts w:eastAsia="Times New Roman" w:cstheme="minorHAnsi"/>
-          <w:color w:val="000000"/>
-          <w:kern w:val="0"/>
-          <w14:ligatures w14:val="none"/>
-        </w:rPr>
-        <w:t xml:space="preserve"> weakened, it is still strong enough </w:t>
-      </w:r>
-      <w:r>
-        <w:rPr>
-          <w:rFonts w:eastAsia="Times New Roman" w:cstheme="minorHAnsi"/>
-          <w:color w:val="000000"/>
-          <w:kern w:val="0"/>
-          <w14:ligatures w14:val="none"/>
-        </w:rPr>
-        <w:t>to cause wanton destruction along its path</w:t>
-      </w:r>
-      <w:r>
-        <w:rPr>
-          <w:rFonts w:eastAsia="Times New Roman" w:cstheme="minorHAnsi"/>
-          <w:color w:val="000000"/>
-          <w:kern w:val="0"/>
-          <w14:ligatures w14:val="none"/>
-        </w:rPr>
-        <w:t>!</w:t>
-      </w:r>
-    </w:p>
-    <w:p>
-      <w:pPr>
-        <w:spacing w:after="0" w:line="240" w:lineRule="auto"/>
-        <w:rPr>
-          <w:rFonts w:eastAsia="Times New Roman" w:cstheme="minorHAnsi"/>
-          <w:color w:val="000000"/>
-          <w:kern w:val="0"/>
-          <w14:ligatures w14:val="none"/>
-        </w:rPr>
-      </w:pPr>
-    </w:p>
-    <w:p>
-      <w:pPr>
-        <w:spacing w:after="0" w:line="240" w:lineRule="auto"/>
-        <w:rPr>
-          <w:rFonts w:eastAsia="Times New Roman" w:cstheme="minorHAnsi"/>
-          <w:color w:val="000000"/>
-          <w:kern w:val="0"/>
-          <w14:ligatures w14:val="none"/>
-        </w:rPr>
-      </w:pPr>
-      <w:r>
-        <w:rPr>
-          <w:rFonts w:eastAsia="Times New Roman" w:cstheme="minorHAnsi"/>
-          <w:color w:val="000000"/>
-          <w:kern w:val="0"/>
-          <w14:ligatures w14:val="none"/>
-        </w:rPr>
-        <w:t>(wind defense)</w:t>
-      </w:r>
-    </w:p>
-    <w:p>
-      <w:pPr>
-        <w:spacing w:after="0" w:line="240" w:lineRule="auto"/>
-        <w:rPr>
-          <w:rFonts w:eastAsia="Times New Roman" w:cstheme="minorHAnsi"/>
-          <w:color w:val="000000"/>
-          <w:kern w:val="0"/>
-          <w14:ligatures w14:val="none"/>
-        </w:rPr>
-      </w:pPr>
-      <w:r>
-        <w:rPr>
-          <w:rFonts w:eastAsia="Times New Roman" w:cstheme="minorHAnsi"/>
-          <w:color w:val="000000"/>
-          <w:kern w:val="0"/>
-          <w14:ligatures w14:val="none"/>
-        </w:rPr>
-        <w:t xml:space="preserve">Look out! A debris is about to crash </w:t>
-      </w:r>
-      <w:r>
-        <w:rPr>
-          <w:rFonts w:eastAsia="Times New Roman" w:cstheme="minorHAnsi"/>
-          <w:color w:val="000000"/>
-          <w:kern w:val="0"/>
-          <w14:ligatures w14:val="none"/>
-        </w:rPr>
-        <w:t>into</w:t>
-      </w:r>
-      <w:r>
-        <w:rPr>
-          <w:rFonts w:eastAsia="Times New Roman" w:cstheme="minorHAnsi"/>
-          <w:color w:val="000000"/>
-          <w:kern w:val="0"/>
-          <w14:ligatures w14:val="none"/>
-        </w:rPr>
-        <w:t xml:space="preserve"> the colony!</w:t>
-      </w:r>
-    </w:p>
-    <w:p>
-      <w:pPr>
-        <w:spacing w:after="0" w:line="240" w:lineRule="auto"/>
-        <w:rPr>
-          <w:rFonts w:eastAsia="Times New Roman" w:cstheme="minorHAnsi"/>
-          <w:color w:val="000000"/>
-          <w:kern w:val="0"/>
-          <w14:ligatures w14:val="none"/>
-        </w:rPr>
-      </w:pPr>
-      <w:r>
-        <w:rPr>
-          <w:rFonts w:eastAsia="Times New Roman" w:cstheme="minorHAnsi"/>
-          <w:color w:val="000000"/>
-          <w:kern w:val="0"/>
-          <w14:ligatures w14:val="none"/>
-        </w:rPr>
-        <w:t>(</w:t>
-      </w:r>
-      <w:r>
-        <w:rPr>
-          <w:rFonts w:eastAsia="Times New Roman" w:cstheme="minorHAnsi"/>
-          <w:color w:val="000000"/>
-          <w:kern w:val="0"/>
-          <w14:ligatures w14:val="none"/>
-        </w:rPr>
-        <w:t>show illustrate)</w:t>
-      </w:r>
-    </w:p>
-    <w:p>
-      <w:pPr>
-        <w:spacing w:after="0" w:line="240" w:lineRule="auto"/>
-        <w:rPr>
-          <w:rFonts w:eastAsia="Times New Roman" w:cstheme="minorHAnsi"/>
-          <w:color w:val="000000"/>
-          <w:kern w:val="0"/>
-          <w14:ligatures w14:val="none"/>
-        </w:rPr>
-      </w:pPr>
-      <w:r>
-        <w:rPr>
-          <w:rFonts w:eastAsia="Times New Roman" w:cstheme="minorHAnsi"/>
-          <w:color w:val="000000"/>
-          <w:kern w:val="0"/>
-          <w14:ligatures w14:val="none"/>
-        </w:rPr>
-        <w:t xml:space="preserve">Luckily our wind turbines come equip with the ability to thwart their </w:t>
-      </w:r>
-      <w:r>
-        <w:rPr>
-          <w:rFonts w:eastAsia="Times New Roman" w:cstheme="minorHAnsi"/>
-          <w:color w:val="000000"/>
-          <w:kern w:val="0"/>
-          <w14:ligatures w14:val="none"/>
-        </w:rPr>
-        <w:t>destruction</w:t>
-      </w:r>
-      <w:r>
-        <w:rPr>
-          <w:rFonts w:eastAsia="Times New Roman" w:cstheme="minorHAnsi"/>
-          <w:color w:val="000000"/>
-          <w:kern w:val="0"/>
-          <w14:ligatures w14:val="none"/>
-        </w:rPr>
-        <w:t>!</w:t>
-      </w:r>
-    </w:p>
-    <w:p>
-      <w:pPr>
-        <w:spacing w:after="0" w:line="240" w:lineRule="auto"/>
-        <w:rPr>
-          <w:rFonts w:eastAsia="Times New Roman" w:cstheme="minorHAnsi"/>
-          <w:color w:val="000000"/>
-          <w:kern w:val="0"/>
-          <w14:ligatures w14:val="none"/>
-        </w:rPr>
-      </w:pPr>
-      <w:r>
-        <w:rPr>
-          <w:rFonts w:eastAsia="Times New Roman" w:cstheme="minorHAnsi"/>
-          <w:color w:val="000000"/>
-          <w:kern w:val="0"/>
-          <w14:ligatures w14:val="none"/>
-        </w:rPr>
-        <w:t>Simply press any of the wind turbines to transform them into a windy shield.</w:t>
-      </w:r>
-    </w:p>
-    <w:p>
-      <w:pPr>
-        <w:spacing w:after="0" w:line="240" w:lineRule="auto"/>
-        <w:rPr>
-          <w:rFonts w:eastAsia="Times New Roman" w:cstheme="minorHAnsi"/>
-          <w:color w:val="000000"/>
-          <w:kern w:val="0"/>
-          <w14:ligatures w14:val="none"/>
-        </w:rPr>
-      </w:pPr>
-      <w:r>
-        <w:rPr>
-          <w:rFonts w:eastAsia="Times New Roman" w:cstheme="minorHAnsi"/>
-          <w:color w:val="000000"/>
-          <w:kern w:val="0"/>
-          <w14:ligatures w14:val="none"/>
-        </w:rPr>
-        <w:t>(hide illustrate)</w:t>
-      </w:r>
-    </w:p>
-    <w:p>
-      <w:pPr>
-        <w:spacing w:after="0" w:line="240" w:lineRule="auto"/>
-        <w:rPr>
-          <w:rFonts w:eastAsia="Times New Roman" w:cstheme="minorHAnsi"/>
-          <w:color w:val="000000"/>
-          <w:kern w:val="0"/>
-          <w14:ligatures w14:val="none"/>
-        </w:rPr>
-      </w:pPr>
-    </w:p>
-    <w:p>
-      <w:pPr>
-        <w:spacing w:after="0" w:line="240" w:lineRule="auto"/>
-        <w:rPr>
-          <w:rFonts w:eastAsia="Times New Roman" w:cstheme="minorHAnsi"/>
-          <w:color w:val="000000"/>
-          <w:kern w:val="0"/>
-          <w14:ligatures w14:val="none"/>
-        </w:rPr>
-      </w:pPr>
+        <w:t xml:space="preserve">, </w:t>
+      </w:r>
+      <w:r>
+        <w:rPr>
+          <w:rFonts w:eastAsia="Times New Roman" w:cstheme="minorHAnsi"/>
+          <w:color w:val="000000"/>
+          <w:kern w:val="0"/>
+          <w14:ligatures w14:val="none"/>
+        </w:rPr>
+        <w:t>move the water on top of the flames, and then press to release the water.</w:t>
+      </w:r>
+    </w:p>
+    <w:p>
+      <w:pPr>
+        <w:spacing w:after="0" w:line="240" w:lineRule="auto"/>
+        <w:rPr>
+          <w:rFonts w:eastAsia="Times New Roman" w:cstheme="minorHAnsi"/>
+          <w:color w:val="000000"/>
+          <w:kern w:val="0"/>
+          <w14:ligatures w14:val="none"/>
+        </w:rPr>
+      </w:pPr>
+      <w:r>
+        <w:rPr>
+          <w:rFonts w:eastAsia="Times New Roman" w:cstheme="minorHAnsi"/>
+          <w:color w:val="000000"/>
+          <w:kern w:val="0"/>
+          <w14:ligatures w14:val="none"/>
+        </w:rPr>
+        <w:t xml:space="preserve">Do it quickly, before </w:t>
+      </w:r>
+      <w:r>
+        <w:rPr>
+          <w:rFonts w:eastAsia="Times New Roman" w:cstheme="minorHAnsi"/>
+          <w:color w:val="000000"/>
+          <w:kern w:val="0"/>
+          <w14:ligatures w14:val="none"/>
+        </w:rPr>
+        <w:t>the fire</w:t>
+      </w:r>
+      <w:r>
+        <w:rPr>
+          <w:rFonts w:eastAsia="Times New Roman" w:cstheme="minorHAnsi"/>
+          <w:color w:val="000000"/>
+          <w:kern w:val="0"/>
+          <w14:ligatures w14:val="none"/>
+        </w:rPr>
+        <w:t xml:space="preserve"> grows any larger!</w:t>
+      </w:r>
     </w:p>
     <w:sectPr>
       <w:pgSz w:w="12240" w:h="15840"/>

</xml_diff>

<commit_message>
overworld/colony 4 lesson stuff revised
</commit_message>
<xml_diff>
--- a/Art Refs/text scratch 2.docx
+++ b/Art Refs/text scratch 2.docx
@@ -167,7 +167,15 @@
     </w:p>
     <w:p>
       <w:r>
-        <w:t>(intro…etc)</w:t>
+        <w:t>(intro…</w:t>
+      </w:r>
+      <w:proofErr w:type="spellStart"/>
+      <w:r>
+        <w:t>etc</w:t>
+      </w:r>
+      <w:proofErr w:type="spellEnd"/>
+      <w:r>
+        <w:t>)</w:t>
       </w:r>
     </w:p>
     <w:p>
@@ -272,7 +280,15 @@
     </w:p>
     <w:p>
       <w:r>
-        <w:t xml:space="preserve">Why don’t you summon an Engineer frog to help with </w:t>
+        <w:t xml:space="preserve">Why don’t you summon an </w:t>
+      </w:r>
+      <w:proofErr w:type="gramStart"/>
+      <w:r>
+        <w:t>Engineer</w:t>
+      </w:r>
+      <w:proofErr w:type="gramEnd"/>
+      <w:r>
+        <w:t xml:space="preserve"> frog to help with </w:t>
       </w:r>
       <w:r>
         <w:t xml:space="preserve">these </w:t>
@@ -766,6 +782,7 @@
           <w14:ligatures w14:val="none"/>
         </w:rPr>
       </w:pPr>
+      <w:proofErr w:type="spellStart"/>
       <w:r>
         <w:rPr>
           <w:rFonts w:eastAsia="Times New Roman" w:cstheme="minorHAnsi"/>
@@ -775,36 +792,57 @@
         </w:rPr>
         <w:t>Etc</w:t>
       </w:r>
-    </w:p>
-    <w:p>
-      <w:pPr>
-        <w:spacing w:after="0" w:line="240" w:lineRule="auto"/>
-        <w:rPr>
-          <w:rFonts w:eastAsia="Times New Roman" w:cstheme="minorHAnsi"/>
-          <w:color w:val="000000"/>
-          <w:kern w:val="0"/>
-          <w14:ligatures w14:val="none"/>
-        </w:rPr>
-      </w:pPr>
-    </w:p>
-    <w:p>
-      <w:pPr>
-        <w:spacing w:after="0" w:line="240" w:lineRule="auto"/>
-        <w:rPr>
-          <w:rFonts w:eastAsia="Times New Roman" w:cstheme="minorHAnsi"/>
-          <w:color w:val="000000"/>
-          <w:kern w:val="0"/>
-          <w14:ligatures w14:val="none"/>
-        </w:rPr>
-      </w:pPr>
-      <w:r>
-        <w:rPr>
-          <w:rFonts w:eastAsia="Times New Roman" w:cstheme="minorHAnsi"/>
-          <w:color w:val="000000"/>
-          <w:kern w:val="0"/>
-          <w14:ligatures w14:val="none"/>
-        </w:rPr>
-        <w:t>(hazzard weather)</w:t>
+      <w:proofErr w:type="spellEnd"/>
+    </w:p>
+    <w:p>
+      <w:pPr>
+        <w:spacing w:after="0" w:line="240" w:lineRule="auto"/>
+        <w:rPr>
+          <w:rFonts w:eastAsia="Times New Roman" w:cstheme="minorHAnsi"/>
+          <w:color w:val="000000"/>
+          <w:kern w:val="0"/>
+          <w14:ligatures w14:val="none"/>
+        </w:rPr>
+      </w:pPr>
+    </w:p>
+    <w:p>
+      <w:pPr>
+        <w:spacing w:after="0" w:line="240" w:lineRule="auto"/>
+        <w:rPr>
+          <w:rFonts w:eastAsia="Times New Roman" w:cstheme="minorHAnsi"/>
+          <w:color w:val="000000"/>
+          <w:kern w:val="0"/>
+          <w14:ligatures w14:val="none"/>
+        </w:rPr>
+      </w:pPr>
+      <w:r>
+        <w:rPr>
+          <w:rFonts w:eastAsia="Times New Roman" w:cstheme="minorHAnsi"/>
+          <w:color w:val="000000"/>
+          <w:kern w:val="0"/>
+          <w14:ligatures w14:val="none"/>
+        </w:rPr>
+        <w:t>(</w:t>
+      </w:r>
+      <w:proofErr w:type="spellStart"/>
+      <w:r>
+        <w:rPr>
+          <w:rFonts w:eastAsia="Times New Roman" w:cstheme="minorHAnsi"/>
+          <w:color w:val="000000"/>
+          <w:kern w:val="0"/>
+          <w14:ligatures w14:val="none"/>
+        </w:rPr>
+        <w:t>hazzard</w:t>
+      </w:r>
+      <w:proofErr w:type="spellEnd"/>
+      <w:r>
+        <w:rPr>
+          <w:rFonts w:eastAsia="Times New Roman" w:cstheme="minorHAnsi"/>
+          <w:color w:val="000000"/>
+          <w:kern w:val="0"/>
+          <w14:ligatures w14:val="none"/>
+        </w:rPr>
+        <w:t xml:space="preserve"> weather)</w:t>
       </w:r>
     </w:p>
     <w:p>
@@ -944,7 +982,27 @@
           <w:kern w:val="0"/>
           <w14:ligatures w14:val="none"/>
         </w:rPr>
-        <w:t>(show “moisture” fx above)</w:t>
+        <w:t xml:space="preserve">(show “moisture” </w:t>
+      </w:r>
+      <w:proofErr w:type="spellStart"/>
+      <w:r>
+        <w:rPr>
+          <w:rFonts w:eastAsia="Times New Roman" w:cstheme="minorHAnsi"/>
+          <w:color w:val="000000"/>
+          <w:kern w:val="0"/>
+          <w14:ligatures w14:val="none"/>
+        </w:rPr>
+        <w:t>fx</w:t>
+      </w:r>
+      <w:proofErr w:type="spellEnd"/>
+      <w:r>
+        <w:rPr>
+          <w:rFonts w:eastAsia="Times New Roman" w:cstheme="minorHAnsi"/>
+          <w:color w:val="000000"/>
+          <w:kern w:val="0"/>
+          <w14:ligatures w14:val="none"/>
+        </w:rPr>
+        <w:t xml:space="preserve"> above)</w:t>
       </w:r>
     </w:p>
     <w:p>
@@ -1974,6 +2032,252 @@
           <w14:ligatures w14:val="none"/>
         </w:rPr>
         <w:t xml:space="preserve"> grows any larger!</w:t>
+      </w:r>
+    </w:p>
+    <w:p>
+      <w:pPr>
+        <w:spacing w:after="0" w:line="240" w:lineRule="auto"/>
+        <w:rPr>
+          <w:rFonts w:eastAsia="Times New Roman" w:cstheme="minorHAnsi"/>
+          <w:color w:val="000000"/>
+          <w:kern w:val="0"/>
+          <w14:ligatures w14:val="none"/>
+        </w:rPr>
+      </w:pPr>
+    </w:p>
+    <w:p>
+      <w:pPr>
+        <w:spacing w:after="0" w:line="240" w:lineRule="auto"/>
+        <w:rPr>
+          <w:rFonts w:eastAsia="Times New Roman" w:cstheme="minorHAnsi"/>
+          <w:b/>
+          <w:bCs/>
+          <w:color w:val="000000"/>
+          <w:kern w:val="0"/>
+          <w14:ligatures w14:val="none"/>
+        </w:rPr>
+      </w:pPr>
+      <w:r>
+        <w:rPr>
+          <w:rFonts w:eastAsia="Times New Roman" w:cstheme="minorHAnsi"/>
+          <w:b/>
+          <w:bCs/>
+          <w:color w:val="000000"/>
+          <w:kern w:val="0"/>
+          <w14:ligatures w14:val="none"/>
+        </w:rPr>
+        <w:t>Overworld 4</w:t>
+      </w:r>
+    </w:p>
+    <w:p>
+      <w:pPr>
+        <w:spacing w:after="0" w:line="240" w:lineRule="auto"/>
+        <w:rPr>
+          <w:rFonts w:eastAsia="Times New Roman" w:cstheme="minorHAnsi"/>
+          <w:color w:val="000000"/>
+          <w:kern w:val="0"/>
+          <w14:ligatures w14:val="none"/>
+        </w:rPr>
+      </w:pPr>
+      <w:r>
+        <w:rPr>
+          <w:rFonts w:eastAsia="Times New Roman" w:cstheme="minorHAnsi"/>
+          <w:color w:val="000000"/>
+          <w:kern w:val="0"/>
+          <w14:ligatures w14:val="none"/>
+        </w:rPr>
+        <w:t>(intro)</w:t>
+      </w:r>
+    </w:p>
+    <w:p>
+      <w:pPr>
+        <w:spacing w:after="0" w:line="240" w:lineRule="auto"/>
+        <w:rPr>
+          <w:rFonts w:ascii="Calibri" w:eastAsia="Times New Roman" w:hAnsi="Calibri" w:cs="Calibri"/>
+          <w:color w:val="000000"/>
+          <w:kern w:val="0"/>
+          <w14:ligatures w14:val="none"/>
+        </w:rPr>
+      </w:pPr>
+      <w:r>
+        <w:rPr>
+          <w:rFonts w:ascii="Calibri" w:eastAsia="Times New Roman" w:hAnsi="Calibri" w:cs="Calibri"/>
+          <w:color w:val="000000"/>
+          <w:kern w:val="0"/>
+          <w14:ligatures w14:val="none"/>
+        </w:rPr>
+        <w:t xml:space="preserve">This is our final batch of frogs, and they seem eager to settle </w:t>
+      </w:r>
+      <w:r>
+        <w:rPr>
+          <w:rFonts w:ascii="Calibri" w:eastAsia="Times New Roman" w:hAnsi="Calibri" w:cs="Calibri"/>
+          <w:color w:val="000000"/>
+          <w:kern w:val="0"/>
+          <w14:ligatures w14:val="none"/>
+        </w:rPr>
+        <w:t xml:space="preserve">to </w:t>
+      </w:r>
+      <w:r>
+        <w:rPr>
+          <w:rFonts w:ascii="Calibri" w:eastAsia="Times New Roman" w:hAnsi="Calibri" w:cs="Calibri"/>
+          <w:color w:val="000000"/>
+          <w:kern w:val="0"/>
+          <w14:ligatures w14:val="none"/>
+        </w:rPr>
+        <w:t xml:space="preserve">a </w:t>
+      </w:r>
+      <w:r>
+        <w:rPr>
+          <w:rFonts w:ascii="Calibri" w:eastAsia="Times New Roman" w:hAnsi="Calibri" w:cs="Calibri"/>
+          <w:color w:val="000000"/>
+          <w:kern w:val="0"/>
+          <w14:ligatures w14:val="none"/>
+        </w:rPr>
+        <w:t xml:space="preserve">place </w:t>
+      </w:r>
+      <w:r>
+        <w:rPr>
+          <w:rFonts w:ascii="Calibri" w:eastAsia="Times New Roman" w:hAnsi="Calibri" w:cs="Calibri"/>
+          <w:color w:val="000000"/>
+          <w:kern w:val="0"/>
+          <w14:ligatures w14:val="none"/>
+        </w:rPr>
+        <w:t>where it’s cold and snowy.</w:t>
+      </w:r>
+    </w:p>
+    <w:p>
+      <w:pPr>
+        <w:spacing w:after="0" w:line="240" w:lineRule="auto"/>
+        <w:rPr>
+          <w:rFonts w:ascii="Calibri" w:eastAsia="Times New Roman" w:hAnsi="Calibri" w:cs="Calibri"/>
+          <w:color w:val="000000"/>
+          <w:kern w:val="0"/>
+          <w14:ligatures w14:val="none"/>
+        </w:rPr>
+      </w:pPr>
+      <w:r>
+        <w:rPr>
+          <w:rFonts w:ascii="Calibri" w:eastAsia="Times New Roman" w:hAnsi="Calibri" w:cs="Calibri"/>
+          <w:color w:val="000000"/>
+          <w:kern w:val="0"/>
+          <w14:ligatures w14:val="none"/>
+        </w:rPr>
+        <w:t>While consistently cold places can be found at the furthest north or south of Earth, they can also be found in high altitude.</w:t>
+      </w:r>
+    </w:p>
+    <w:p>
+      <w:pPr>
+        <w:spacing w:after="0" w:line="240" w:lineRule="auto"/>
+        <w:rPr>
+          <w:rFonts w:ascii="Calibri" w:eastAsia="Times New Roman" w:hAnsi="Calibri" w:cs="Calibri"/>
+          <w:color w:val="000000"/>
+          <w:kern w:val="0"/>
+          <w14:ligatures w14:val="none"/>
+        </w:rPr>
+      </w:pPr>
+    </w:p>
+    <w:p>
+      <w:pPr>
+        <w:spacing w:after="0" w:line="240" w:lineRule="auto"/>
+        <w:rPr>
+          <w:rFonts w:ascii="Calibri" w:eastAsia="Times New Roman" w:hAnsi="Calibri" w:cs="Calibri"/>
+          <w:b/>
+          <w:bCs/>
+          <w:color w:val="000000"/>
+          <w:kern w:val="0"/>
+          <w14:ligatures w14:val="none"/>
+        </w:rPr>
+      </w:pPr>
+      <w:r>
+        <w:rPr>
+          <w:rFonts w:ascii="Calibri" w:eastAsia="Times New Roman" w:hAnsi="Calibri" w:cs="Calibri"/>
+          <w:b/>
+          <w:bCs/>
+          <w:color w:val="000000"/>
+          <w:kern w:val="0"/>
+          <w14:ligatures w14:val="none"/>
+        </w:rPr>
+        <w:t>Colony 4</w:t>
+      </w:r>
+    </w:p>
+    <w:p>
+      <w:pPr>
+        <w:spacing w:after="0" w:line="240" w:lineRule="auto"/>
+        <w:rPr>
+          <w:rFonts w:ascii="Calibri" w:eastAsia="Times New Roman" w:hAnsi="Calibri" w:cs="Calibri"/>
+          <w:color w:val="000000"/>
+          <w:kern w:val="0"/>
+          <w14:ligatures w14:val="none"/>
+        </w:rPr>
+      </w:pPr>
+      <w:r>
+        <w:rPr>
+          <w:rFonts w:ascii="Calibri" w:eastAsia="Times New Roman" w:hAnsi="Calibri" w:cs="Calibri"/>
+          <w:color w:val="000000"/>
+          <w:kern w:val="0"/>
+          <w14:ligatures w14:val="none"/>
+        </w:rPr>
+        <w:t>(boulders)</w:t>
+      </w:r>
+    </w:p>
+    <w:p>
+      <w:pPr>
+        <w:spacing w:after="0" w:line="240" w:lineRule="auto"/>
+        <w:rPr>
+          <w:rFonts w:ascii="Calibri" w:eastAsia="Times New Roman" w:hAnsi="Calibri" w:cs="Calibri"/>
+          <w:color w:val="000000"/>
+          <w:kern w:val="0"/>
+          <w14:ligatures w14:val="none"/>
+        </w:rPr>
+      </w:pPr>
+      <w:r>
+        <w:rPr>
+          <w:rFonts w:ascii="Calibri" w:eastAsia="Times New Roman" w:hAnsi="Calibri" w:cs="Calibri"/>
+          <w:color w:val="000000"/>
+          <w:kern w:val="0"/>
+          <w14:ligatures w14:val="none"/>
+        </w:rPr>
+        <w:t>Watch out for icy boulders!</w:t>
+      </w:r>
+    </w:p>
+    <w:p>
+      <w:pPr>
+        <w:spacing w:after="0" w:line="240" w:lineRule="auto"/>
+        <w:rPr>
+          <w:rFonts w:ascii="Calibri" w:eastAsia="Times New Roman" w:hAnsi="Calibri" w:cs="Calibri"/>
+          <w:color w:val="000000"/>
+          <w:kern w:val="0"/>
+          <w14:ligatures w14:val="none"/>
+        </w:rPr>
+      </w:pPr>
+      <w:r>
+        <w:rPr>
+          <w:rFonts w:ascii="Calibri" w:eastAsia="Times New Roman" w:hAnsi="Calibri" w:cs="Calibri"/>
+          <w:color w:val="000000"/>
+          <w:kern w:val="0"/>
+          <w14:ligatures w14:val="none"/>
+        </w:rPr>
+        <w:t>Just like storms can form from the tropics, they can also form in cold regions near large body of water.</w:t>
+      </w:r>
+    </w:p>
+    <w:p>
+      <w:pPr>
+        <w:spacing w:after="0" w:line="240" w:lineRule="auto"/>
+        <w:rPr>
+          <w:rFonts w:ascii="Calibri" w:eastAsia="Times New Roman" w:hAnsi="Calibri" w:cs="Calibri"/>
+          <w:color w:val="000000"/>
+          <w:kern w:val="0"/>
+          <w14:ligatures w14:val="none"/>
+        </w:rPr>
+      </w:pPr>
+      <w:r>
+        <w:rPr>
+          <w:rFonts w:ascii="Calibri" w:eastAsia="Times New Roman" w:hAnsi="Calibri" w:cs="Calibri"/>
+          <w:color w:val="000000"/>
+          <w:kern w:val="0"/>
+          <w14:ligatures w14:val="none"/>
+        </w:rPr>
+        <w:t>Remember to activate the wind turbines to repel these icy assaults!</w:t>
       </w:r>
     </w:p>
     <w:sectPr>

</xml_diff>